<commit_message>
docs(root): updating accessibility statement guidance
Updating guidance for accessibility statements to include more specific guidance for examples, also
updating the html and document versions for references to wcag 2.1
</commit_message>
<xml_diff>
--- a/static/accessibility-statement-template.docx
+++ b/static/accessibility-statement-template.docx
@@ -1,6 +1,6 @@
 
 <file path=word/document.xml><?xml version="1.0" encoding="utf-8"?>
-<w:document xmlns:wpc="http://schemas.microsoft.com/office/word/2010/wordprocessingCanvas" xmlns:cx="http://schemas.microsoft.com/office/drawing/2014/chartex" xmlns:cx1="http://schemas.microsoft.com/office/drawing/2015/9/8/chartex" xmlns:cx2="http://schemas.microsoft.com/office/drawing/2015/10/21/chartex" xmlns:cx3="http://schemas.microsoft.com/office/drawing/2016/5/9/chartex" xmlns:cx4="http://schemas.microsoft.com/office/drawing/2016/5/10/chartex" xmlns:cx5="http://schemas.microsoft.com/office/drawing/2016/5/11/chartex" xmlns:cx6="http://schemas.microsoft.com/office/drawing/2016/5/12/chartex" xmlns:cx7="http://schemas.microsoft.com/office/drawing/2016/5/13/chartex" xmlns:cx8="http://schemas.microsoft.com/office/drawing/2016/5/14/chartex" xmlns:mc="http://schemas.openxmlformats.org/markup-compatibility/2006" xmlns:aink="http://schemas.microsoft.com/office/drawing/2016/ink" xmlns:am3d="http://schemas.microsoft.com/office/drawing/2017/model3d" xmlns:o="urn:schemas-microsoft-com:office:office" xmlns:oel="http://schemas.microsoft.com/office/2019/extlst" xmlns:r="http://schemas.openxmlformats.org/officeDocument/2006/relationships" xmlns:m="http://schemas.openxmlformats.org/officeDocument/2006/math" xmlns:v="urn:schemas-microsoft-com:vml" xmlns:wp14="http://schemas.microsoft.com/office/word/2010/wordprocessingDrawing" xmlns:wp="http://schemas.openxmlformats.org/drawingml/2006/wordprocessingDrawing" xmlns:w10="urn:schemas-microsoft-com:office:word" xmlns:w="http://schemas.openxmlformats.org/wordprocessingml/2006/main" xmlns:w14="http://schemas.microsoft.com/office/word/2010/wordml" xmlns:w15="http://schemas.microsoft.com/office/word/2012/wordml" xmlns:w16cex="http://schemas.microsoft.com/office/word/2018/wordml/cex" xmlns:w16cid="http://schemas.microsoft.com/office/word/2016/wordml/cid" xmlns:w16="http://schemas.microsoft.com/office/word/2018/wordml" xmlns:w16sdtdh="http://schemas.microsoft.com/office/word/2020/wordml/sdtdatahash" xmlns:w16se="http://schemas.microsoft.com/office/word/2015/wordml/symex" xmlns:wpg="http://schemas.microsoft.com/office/word/2010/wordprocessingGroup" xmlns:wpi="http://schemas.microsoft.com/office/word/2010/wordprocessingInk" xmlns:wne="http://schemas.microsoft.com/office/word/2006/wordml" xmlns:wps="http://schemas.microsoft.com/office/word/2010/wordprocessingShape" mc:Ignorable="w14 w15 w16se w16cid w16 w16cex w16sdtdh wp14">
+<w:document xmlns:wpc="http://schemas.microsoft.com/office/word/2010/wordprocessingCanvas" xmlns:cx="http://schemas.microsoft.com/office/drawing/2014/chartex" xmlns:cx1="http://schemas.microsoft.com/office/drawing/2015/9/8/chartex" xmlns:cx2="http://schemas.microsoft.com/office/drawing/2015/10/21/chartex" xmlns:cx3="http://schemas.microsoft.com/office/drawing/2016/5/9/chartex" xmlns:cx4="http://schemas.microsoft.com/office/drawing/2016/5/10/chartex" xmlns:cx5="http://schemas.microsoft.com/office/drawing/2016/5/11/chartex" xmlns:cx6="http://schemas.microsoft.com/office/drawing/2016/5/12/chartex" xmlns:cx7="http://schemas.microsoft.com/office/drawing/2016/5/13/chartex" xmlns:cx8="http://schemas.microsoft.com/office/drawing/2016/5/14/chartex" xmlns:mc="http://schemas.openxmlformats.org/markup-compatibility/2006" xmlns:aink="http://schemas.microsoft.com/office/drawing/2016/ink" xmlns:am3d="http://schemas.microsoft.com/office/drawing/2017/model3d" xmlns:o="urn:schemas-microsoft-com:office:office" xmlns:oel="http://schemas.microsoft.com/office/2019/extlst" xmlns:r="http://schemas.openxmlformats.org/officeDocument/2006/relationships" xmlns:m="http://schemas.openxmlformats.org/officeDocument/2006/math" xmlns:v="urn:schemas-microsoft-com:vml" xmlns:wp14="http://schemas.microsoft.com/office/word/2010/wordprocessingDrawing" xmlns:wp="http://schemas.openxmlformats.org/drawingml/2006/wordprocessingDrawing" xmlns:w10="urn:schemas-microsoft-com:office:word" xmlns:w="http://schemas.openxmlformats.org/wordprocessingml/2006/main" xmlns:w14="http://schemas.microsoft.com/office/word/2010/wordml" xmlns:w15="http://schemas.microsoft.com/office/word/2012/wordml" xmlns:w16cex="http://schemas.microsoft.com/office/word/2018/wordml/cex" xmlns:w16cid="http://schemas.microsoft.com/office/word/2016/wordml/cid" xmlns:w16="http://schemas.microsoft.com/office/word/2018/wordml" xmlns:w16du="http://schemas.microsoft.com/office/word/2023/wordml/word16du" xmlns:w16sdtdh="http://schemas.microsoft.com/office/word/2020/wordml/sdtdatahash" xmlns:w16se="http://schemas.microsoft.com/office/word/2015/wordml/symex" xmlns:wpg="http://schemas.microsoft.com/office/word/2010/wordprocessingGroup" xmlns:wpi="http://schemas.microsoft.com/office/word/2010/wordprocessingInk" xmlns:wne="http://schemas.microsoft.com/office/word/2006/wordml" xmlns:wps="http://schemas.microsoft.com/office/word/2010/wordprocessingShape" mc:Ignorable="w14 w15 w16se w16cid w16 w16cex w16sdtdh w16du wp14">
   <w:body>
     <w:p>
       <w:pPr>
@@ -50,7 +50,10 @@
         <w:t xml:space="preserve">Last updated </w:t>
       </w:r>
       <w:r>
-        <w:t>28</w:t>
+        <w:t>2</w:t>
+      </w:r>
+      <w:r>
+        <w:t>9</w:t>
       </w:r>
       <w:r>
         <w:rPr>
@@ -59,19 +62,7 @@
         <w:t>th</w:t>
       </w:r>
       <w:r>
-        <w:t xml:space="preserve"> </w:t>
-      </w:r>
-      <w:r>
-        <w:t>September</w:t>
-      </w:r>
-      <w:r>
-        <w:t xml:space="preserve"> 202</w:t>
-      </w:r>
-      <w:r>
-        <w:t>3</w:t>
-      </w:r>
-      <w:r>
-        <w:t xml:space="preserve">. </w:t>
+        <w:t xml:space="preserve"> January 2025. </w:t>
       </w:r>
     </w:p>
     <w:p>
@@ -123,11 +114,11 @@
           <w:r>
             <w:fldChar w:fldCharType="separate"/>
           </w:r>
-          <w:bookmarkStart w:id="10" w:name="_Toc80285202"/>
-          <w:bookmarkStart w:id="11" w:name="_Toc89434235"/>
+          <w:bookmarkStart w:id="10" w:name="_Toc89422101"/>
+          <w:bookmarkStart w:id="11" w:name="_Toc90133063"/>
           <w:bookmarkStart w:id="12" w:name="_Toc81576989"/>
-          <w:bookmarkStart w:id="13" w:name="_Toc90133063"/>
-          <w:bookmarkStart w:id="14" w:name="_Toc89422101"/>
+          <w:bookmarkStart w:id="13" w:name="_Toc89434235"/>
+          <w:bookmarkStart w:id="14" w:name="_Toc80285202"/>
           <w:r>
             <w:t>s</w:t>
           </w:r>
@@ -178,19 +169,7 @@
           <w:rPr>
             <w:rStyle w:val="Hyperlink"/>
           </w:rPr>
-          <w:t>How to fi</w:t>
-        </w:r>
-        <w:r>
-          <w:rPr>
-            <w:rStyle w:val="Hyperlink"/>
-          </w:rPr>
-          <w:t>l</w:t>
-        </w:r>
-        <w:r>
-          <w:rPr>
-            <w:rStyle w:val="Hyperlink"/>
-          </w:rPr>
-          <w:t>l in this statement</w:t>
+          <w:t>How to fill in this statement</w:t>
         </w:r>
         <w:r>
           <w:fldChar w:fldCharType="begin"/>
@@ -1494,7 +1473,7 @@
       <w:bookmarkStart w:id="18" w:name="_2_Objective_of"/>
       <w:bookmarkEnd w:id="18"/>
       <w:r>
-        <w:t>.</w:t>
+        <w:t>. Remove this section once complete.</w:t>
       </w:r>
     </w:p>
     <w:p>
@@ -1509,20 +1488,12 @@
     </w:p>
     <w:p>
       <w:r>
-        <w:t>This accessibility statement applies to [app name] hosted at [</w:t>
-      </w:r>
-      <w:proofErr w:type="spellStart"/>
-      <w:r>
-        <w:t>url</w:t>
-      </w:r>
-      <w:proofErr w:type="spellEnd"/>
-      <w:r>
-        <w:t>]. This app is run by [team name] as part of [name of department or agency].</w:t>
-      </w:r>
-    </w:p>
-    <w:p>
-      <w:r>
-        <w:t>We want as many people as possible to be able to use this app. That means we’ve built the app so that you can:</w:t>
+        <w:t>This accessibility statement applies to [app name] hosted at [url]. This app is run by [team name] as part of [name of department or agency].</w:t>
+      </w:r>
+    </w:p>
+    <w:p>
+      <w:r>
+        <w:t xml:space="preserve">We want as many people as possible to be able to use this app. That means we’ve built the app so that you can: </w:t>
       </w:r>
     </w:p>
     <w:p>
@@ -1534,7 +1505,14 @@
         </w:numPr>
       </w:pPr>
       <w:r>
-        <w:t>Zoom in up to 400% without the text spilling off the screen.</w:t>
+        <w:rPr>
+          <w:b/>
+          <w:bCs/>
+        </w:rPr>
+        <w:t>EXAMPLE</w:t>
+      </w:r>
+      <w:r>
+        <w:t>: Zoom in up to 400% without the text spilling off the screen.</w:t>
       </w:r>
     </w:p>
     <w:p>
@@ -1546,7 +1524,14 @@
         </w:numPr>
       </w:pPr>
       <w:r>
-        <w:t>Navigate all of the app using just a keyboard.</w:t>
+        <w:rPr>
+          <w:b/>
+          <w:bCs/>
+        </w:rPr>
+        <w:t>EXAMPLE</w:t>
+      </w:r>
+      <w:r>
+        <w:t>: Navigate all of the app using just a keyboard.</w:t>
       </w:r>
     </w:p>
     <w:p>
@@ -1558,7 +1543,14 @@
         </w:numPr>
       </w:pPr>
       <w:r>
-        <w:t>Navigate all of the app using speech recognition software.</w:t>
+        <w:rPr>
+          <w:b/>
+          <w:bCs/>
+        </w:rPr>
+        <w:t>EXAMPLE</w:t>
+      </w:r>
+      <w:r>
+        <w:t>: Navigate all of the app using speech recognition software.</w:t>
       </w:r>
     </w:p>
     <w:p>
@@ -1570,15 +1562,14 @@
         </w:numPr>
       </w:pPr>
       <w:r>
-        <w:t xml:space="preserve">Use all of the app with a screen reader (including the most recent versions of NVDA and </w:t>
-      </w:r>
-      <w:proofErr w:type="spellStart"/>
-      <w:r>
-        <w:t>VoiceOver</w:t>
-      </w:r>
-      <w:proofErr w:type="spellEnd"/>
-      <w:r>
-        <w:t>).</w:t>
+        <w:rPr>
+          <w:b/>
+          <w:bCs/>
+        </w:rPr>
+        <w:t>EXAMPLE</w:t>
+      </w:r>
+      <w:r>
+        <w:t>: Use all of the app with a screen reader (including the most recent versions of NVDA and VoiceOver).</w:t>
       </w:r>
     </w:p>
     <w:p>
@@ -1590,12 +1581,26 @@
         </w:numPr>
       </w:pPr>
       <w:r>
-        <w:t>Change most colours, contrast levels and fonts (using your browser).</w:t>
-      </w:r>
-    </w:p>
-    <w:p>
-      <w:r>
-        <w:t>We've also made the text in the app (including user guides) as simple as possible to understand.</w:t>
+        <w:rPr>
+          <w:b/>
+          <w:bCs/>
+        </w:rPr>
+        <w:t>EXAMPLE</w:t>
+      </w:r>
+      <w:r>
+        <w:t>: Change most colours, contrast levels and fonts (using your browser).</w:t>
+      </w:r>
+    </w:p>
+    <w:p>
+      <w:r>
+        <w:rPr>
+          <w:b/>
+          <w:bCs/>
+        </w:rPr>
+        <w:t>EXAMPLE</w:t>
+      </w:r>
+      <w:r>
+        <w:t>: We've also made the text in the app (including user guides) as simple as possible to understand.</w:t>
       </w:r>
     </w:p>
     <w:p>
@@ -1657,6 +1662,7 @@
       </w:pPr>
       <w:bookmarkStart w:id="21" w:name="_Toc90133067"/>
       <w:r>
+        <w:lastRenderedPageBreak/>
         <w:t>What to do if you can’t access parts of this app</w:t>
       </w:r>
       <w:bookmarkEnd w:id="21"/>
@@ -1698,7 +1704,6 @@
         <w:rPr>
           <w:rFonts w:eastAsia="Times New Roman"/>
         </w:rPr>
-        <w:lastRenderedPageBreak/>
         <w:t>Reporting accessibility problems with this app</w:t>
       </w:r>
       <w:bookmarkEnd w:id="26"/>
@@ -1853,6 +1858,7 @@
         </w:numPr>
       </w:pPr>
       <w:r>
+        <w:lastRenderedPageBreak/>
         <w:t>IT Service Desk: call your local IT Service Desk on [phone number]</w:t>
       </w:r>
     </w:p>
@@ -1868,7 +1874,6 @@
       <w:bookmarkStart w:id="33" w:name="_Toc88732646"/>
       <w:bookmarkStart w:id="34" w:name="_Toc90133072"/>
       <w:r>
-        <w:lastRenderedPageBreak/>
         <w:t>Technical information about this app's accessibility</w:t>
       </w:r>
       <w:bookmarkEnd w:id="33"/>
@@ -2015,6 +2020,7 @@
       <w:bookmarkStart w:id="39" w:name="_Toc88732649"/>
       <w:bookmarkStart w:id="40" w:name="_Toc90133075"/>
       <w:r>
+        <w:lastRenderedPageBreak/>
         <w:t>Non-compliance with the accessibility</w:t>
       </w:r>
       <w:r>
@@ -2044,11 +2050,10 @@
           <w:b/>
           <w:bCs/>
         </w:rPr>
-        <w:lastRenderedPageBreak/>
         <w:t>EXAMPLE</w:t>
       </w:r>
       <w:r>
-        <w:t>: Some icon buttons do not have suitable alternate text. Users of assistive technologies may not have access to information conveyed by the icon button. This fails WCAG 2.1 success criterion 1.1.1 (Non-text Content).</w:t>
+        <w:t>: Some icon buttons do not have suitable alternate text. Users of assistive technologies may not have access to information conveyed by the icon button. This fails WCAG 2.1 success criterion 1.1.1 (Non-text Content). This issue will be fixed by May 2025.</w:t>
       </w:r>
     </w:p>
     <w:p>
@@ -2077,10 +2082,7 @@
         <w:pStyle w:val="Heading4"/>
       </w:pPr>
       <w:r>
-        <w:t xml:space="preserve"> </w:t>
-      </w:r>
-      <w:r>
-        <w:t>EXAMPLE: Interactive flowchart designer</w:t>
+        <w:t xml:space="preserve"> EXAMPLE: Interactive flowchart designer</w:t>
       </w:r>
     </w:p>
     <w:p>
@@ -2123,15 +2125,7 @@
     </w:p>
     <w:p>
       <w:r>
-        <w:t xml:space="preserve">We've assessed the cost of fixing the issues, of picking an alternative software and make accessible or to build a bespoke component to be more expensive and longer </w:t>
-      </w:r>
-      <w:proofErr w:type="gramStart"/>
-      <w:r>
-        <w:t>then</w:t>
-      </w:r>
-      <w:proofErr w:type="gramEnd"/>
-      <w:r>
-        <w:t xml:space="preserve"> the vendor’s timescale. </w:t>
+        <w:t xml:space="preserve">We've assessed the cost of fixing the issues, of picking an alternative software and make accessible or to build a bespoke component to be more expensive and longer then the vendor’s timescale. </w:t>
       </w:r>
     </w:p>
     <w:p>
@@ -2146,6 +2140,7 @@
     </w:p>
     <w:p>
       <w:r>
+        <w:lastRenderedPageBreak/>
         <w:t>This disproportionate burden will be re-assessed frequently as the app is rolled out and the user base grows and when the [vendor] releases their accessible software in January 2022.</w:t>
       </w:r>
     </w:p>
@@ -2155,7 +2150,6 @@
         <w:ind w:left="567" w:hanging="567"/>
       </w:pPr>
       <w:r>
-        <w:lastRenderedPageBreak/>
         <w:t>Content that's not within the scope of the</w:t>
       </w:r>
       <w:r>
@@ -2170,10 +2164,7 @@
         <w:pStyle w:val="Heading4"/>
       </w:pPr>
       <w:r>
-        <w:t xml:space="preserve"> </w:t>
-      </w:r>
-      <w:r>
-        <w:t>EXAMPLE: PDFs and other documents</w:t>
+        <w:t xml:space="preserve"> EXAMPLE: PDFs and other documents</w:t>
       </w:r>
     </w:p>
     <w:p>
@@ -2216,7 +2207,7 @@
     </w:p>
     <w:p>
       <w:r>
-        <w:t>The app was and is currently being tested for compliance with the Web Content Accessibility Guidelines version 2.1 level A and level AA success criteria. These tests have been carried out by [team name].</w:t>
+        <w:t>The app was and is currently being tested for compliance with the Web Content Accessibility Guidelines version 2.2 level A and level AA success criteria. These tests have been carried out by [team name].</w:t>
       </w:r>
     </w:p>
     <w:p>
@@ -2243,7 +2234,8 @@
     </w:p>
     <w:p>
       <w:r>
-        <w:t xml:space="preserve">As we create new features and pages within the app, we are building and testing them against the Web Content Accessibility Guidelines version 2.1 AA standard. </w:t>
+        <w:lastRenderedPageBreak/>
+        <w:t xml:space="preserve">As we create new features and pages within the app, we are building and testing them against the Web Content Accessibility Guidelines version 2.2 AA standard. </w:t>
       </w:r>
     </w:p>
     <w:p>
@@ -2264,7 +2256,6 @@
           <w:b/>
           <w:bCs/>
         </w:rPr>
-        <w:lastRenderedPageBreak/>
         <w:t>EXAMPLE</w:t>
       </w:r>
       <w:r>
@@ -2302,10 +2293,12 @@
       </w:r>
     </w:p>
     <w:sectPr>
-      <w:headerReference w:type="default" r:id="rId18"/>
-      <w:footerReference w:type="even" r:id="rId19"/>
-      <w:footerReference w:type="default" r:id="rId20"/>
-      <w:footerReference w:type="first" r:id="rId21"/>
+      <w:headerReference w:type="even" r:id="rId18"/>
+      <w:headerReference w:type="default" r:id="rId19"/>
+      <w:footerReference w:type="even" r:id="rId20"/>
+      <w:footerReference w:type="default" r:id="rId21"/>
+      <w:headerReference w:type="first" r:id="rId22"/>
+      <w:footerReference w:type="first" r:id="rId23"/>
       <w:pgSz w:w="11906" w:h="16838"/>
       <w:pgMar w:top="1440" w:right="2835" w:bottom="1440" w:left="1077" w:header="709" w:footer="709" w:gutter="0"/>
       <w:cols w:space="720"/>
@@ -2317,7 +2310,7 @@
 </file>
 
 <file path=word/endnotes.xml><?xml version="1.0" encoding="utf-8"?>
-<w:endnotes xmlns:wpc="http://schemas.microsoft.com/office/word/2010/wordprocessingCanvas" xmlns:cx="http://schemas.microsoft.com/office/drawing/2014/chartex" xmlns:cx1="http://schemas.microsoft.com/office/drawing/2015/9/8/chartex" xmlns:cx2="http://schemas.microsoft.com/office/drawing/2015/10/21/chartex" xmlns:cx3="http://schemas.microsoft.com/office/drawing/2016/5/9/chartex" xmlns:cx4="http://schemas.microsoft.com/office/drawing/2016/5/10/chartex" xmlns:cx5="http://schemas.microsoft.com/office/drawing/2016/5/11/chartex" xmlns:cx6="http://schemas.microsoft.com/office/drawing/2016/5/12/chartex" xmlns:cx7="http://schemas.microsoft.com/office/drawing/2016/5/13/chartex" xmlns:cx8="http://schemas.microsoft.com/office/drawing/2016/5/14/chartex" xmlns:mc="http://schemas.openxmlformats.org/markup-compatibility/2006" xmlns:aink="http://schemas.microsoft.com/office/drawing/2016/ink" xmlns:am3d="http://schemas.microsoft.com/office/drawing/2017/model3d" xmlns:o="urn:schemas-microsoft-com:office:office" xmlns:oel="http://schemas.microsoft.com/office/2019/extlst" xmlns:r="http://schemas.openxmlformats.org/officeDocument/2006/relationships" xmlns:m="http://schemas.openxmlformats.org/officeDocument/2006/math" xmlns:v="urn:schemas-microsoft-com:vml" xmlns:wp14="http://schemas.microsoft.com/office/word/2010/wordprocessingDrawing" xmlns:wp="http://schemas.openxmlformats.org/drawingml/2006/wordprocessingDrawing" xmlns:w10="urn:schemas-microsoft-com:office:word" xmlns:w="http://schemas.openxmlformats.org/wordprocessingml/2006/main" xmlns:w14="http://schemas.microsoft.com/office/word/2010/wordml" xmlns:w15="http://schemas.microsoft.com/office/word/2012/wordml" xmlns:w16cex="http://schemas.microsoft.com/office/word/2018/wordml/cex" xmlns:w16cid="http://schemas.microsoft.com/office/word/2016/wordml/cid" xmlns:w16="http://schemas.microsoft.com/office/word/2018/wordml" xmlns:w16sdtdh="http://schemas.microsoft.com/office/word/2020/wordml/sdtdatahash" xmlns:w16se="http://schemas.microsoft.com/office/word/2015/wordml/symex" xmlns:wpg="http://schemas.microsoft.com/office/word/2010/wordprocessingGroup" xmlns:wpi="http://schemas.microsoft.com/office/word/2010/wordprocessingInk" xmlns:wne="http://schemas.microsoft.com/office/word/2006/wordml" xmlns:wps="http://schemas.microsoft.com/office/word/2010/wordprocessingShape" mc:Ignorable="w14 w15 w16se w16cid w16 w16cex w16sdtdh wp14">
+<w:endnotes xmlns:wpc="http://schemas.microsoft.com/office/word/2010/wordprocessingCanvas" xmlns:cx="http://schemas.microsoft.com/office/drawing/2014/chartex" xmlns:cx1="http://schemas.microsoft.com/office/drawing/2015/9/8/chartex" xmlns:cx2="http://schemas.microsoft.com/office/drawing/2015/10/21/chartex" xmlns:cx3="http://schemas.microsoft.com/office/drawing/2016/5/9/chartex" xmlns:cx4="http://schemas.microsoft.com/office/drawing/2016/5/10/chartex" xmlns:cx5="http://schemas.microsoft.com/office/drawing/2016/5/11/chartex" xmlns:cx6="http://schemas.microsoft.com/office/drawing/2016/5/12/chartex" xmlns:cx7="http://schemas.microsoft.com/office/drawing/2016/5/13/chartex" xmlns:cx8="http://schemas.microsoft.com/office/drawing/2016/5/14/chartex" xmlns:mc="http://schemas.openxmlformats.org/markup-compatibility/2006" xmlns:aink="http://schemas.microsoft.com/office/drawing/2016/ink" xmlns:am3d="http://schemas.microsoft.com/office/drawing/2017/model3d" xmlns:o="urn:schemas-microsoft-com:office:office" xmlns:oel="http://schemas.microsoft.com/office/2019/extlst" xmlns:r="http://schemas.openxmlformats.org/officeDocument/2006/relationships" xmlns:m="http://schemas.openxmlformats.org/officeDocument/2006/math" xmlns:v="urn:schemas-microsoft-com:vml" xmlns:wp14="http://schemas.microsoft.com/office/word/2010/wordprocessingDrawing" xmlns:wp="http://schemas.openxmlformats.org/drawingml/2006/wordprocessingDrawing" xmlns:w10="urn:schemas-microsoft-com:office:word" xmlns:w="http://schemas.openxmlformats.org/wordprocessingml/2006/main" xmlns:w14="http://schemas.microsoft.com/office/word/2010/wordml" xmlns:w15="http://schemas.microsoft.com/office/word/2012/wordml" xmlns:w16cex="http://schemas.microsoft.com/office/word/2018/wordml/cex" xmlns:w16cid="http://schemas.microsoft.com/office/word/2016/wordml/cid" xmlns:w16="http://schemas.microsoft.com/office/word/2018/wordml" xmlns:w16du="http://schemas.microsoft.com/office/word/2023/wordml/word16du" xmlns:w16sdtdh="http://schemas.microsoft.com/office/word/2020/wordml/sdtdatahash" xmlns:w16se="http://schemas.microsoft.com/office/word/2015/wordml/symex" xmlns:wpg="http://schemas.microsoft.com/office/word/2010/wordprocessingGroup" xmlns:wpi="http://schemas.microsoft.com/office/word/2010/wordprocessingInk" xmlns:wne="http://schemas.microsoft.com/office/word/2006/wordml" xmlns:wps="http://schemas.microsoft.com/office/word/2010/wordprocessingShape" mc:Ignorable="w14 w15 w16se w16cid w16 w16cex w16sdtdh w16du wp14">
   <w:endnote w:type="separator" w:id="-1">
     <w:p>
       <w:pPr>
@@ -2336,13 +2329,149 @@
       <w:r>
         <w:continuationSeparator/>
       </w:r>
+    </w:p>
+  </w:endnote>
+  <w:endnote w:type="continuationNotice" w:id="1">
+    <w:p>
+      <w:pPr>
+        <w:spacing w:before="0" w:after="0" w:line="240" w:lineRule="auto"/>
+      </w:pPr>
     </w:p>
   </w:endnote>
 </w:endnotes>
 </file>
 
 <file path=word/footer1.xml><?xml version="1.0" encoding="utf-8"?>
-<w:ftr xmlns:wpc="http://schemas.microsoft.com/office/word/2010/wordprocessingCanvas" xmlns:cx="http://schemas.microsoft.com/office/drawing/2014/chartex" xmlns:cx1="http://schemas.microsoft.com/office/drawing/2015/9/8/chartex" xmlns:cx2="http://schemas.microsoft.com/office/drawing/2015/10/21/chartex" xmlns:cx3="http://schemas.microsoft.com/office/drawing/2016/5/9/chartex" xmlns:cx4="http://schemas.microsoft.com/office/drawing/2016/5/10/chartex" xmlns:cx5="http://schemas.microsoft.com/office/drawing/2016/5/11/chartex" xmlns:cx6="http://schemas.microsoft.com/office/drawing/2016/5/12/chartex" xmlns:cx7="http://schemas.microsoft.com/office/drawing/2016/5/13/chartex" xmlns:cx8="http://schemas.microsoft.com/office/drawing/2016/5/14/chartex" xmlns:mc="http://schemas.openxmlformats.org/markup-compatibility/2006" xmlns:aink="http://schemas.microsoft.com/office/drawing/2016/ink" xmlns:am3d="http://schemas.microsoft.com/office/drawing/2017/model3d" xmlns:o="urn:schemas-microsoft-com:office:office" xmlns:oel="http://schemas.microsoft.com/office/2019/extlst" xmlns:r="http://schemas.openxmlformats.org/officeDocument/2006/relationships" xmlns:m="http://schemas.openxmlformats.org/officeDocument/2006/math" xmlns:v="urn:schemas-microsoft-com:vml" xmlns:wp14="http://schemas.microsoft.com/office/word/2010/wordprocessingDrawing" xmlns:wp="http://schemas.openxmlformats.org/drawingml/2006/wordprocessingDrawing" xmlns:w10="urn:schemas-microsoft-com:office:word" xmlns:w="http://schemas.openxmlformats.org/wordprocessingml/2006/main" xmlns:w14="http://schemas.microsoft.com/office/word/2010/wordml" xmlns:w15="http://schemas.microsoft.com/office/word/2012/wordml" xmlns:w16cex="http://schemas.microsoft.com/office/word/2018/wordml/cex" xmlns:w16cid="http://schemas.microsoft.com/office/word/2016/wordml/cid" xmlns:w16="http://schemas.microsoft.com/office/word/2018/wordml" xmlns:w16sdtdh="http://schemas.microsoft.com/office/word/2020/wordml/sdtdatahash" xmlns:w16se="http://schemas.microsoft.com/office/word/2015/wordml/symex" xmlns:wpg="http://schemas.microsoft.com/office/word/2010/wordprocessingGroup" xmlns:wpi="http://schemas.microsoft.com/office/word/2010/wordprocessingInk" xmlns:wne="http://schemas.microsoft.com/office/word/2006/wordml" xmlns:wps="http://schemas.microsoft.com/office/word/2010/wordprocessingShape" mc:Ignorable="w14 w15 w16se w16cid w16 w16cex w16sdtdh wp14">
+<w:ftr xmlns:wpc="http://schemas.microsoft.com/office/word/2010/wordprocessingCanvas" xmlns:cx="http://schemas.microsoft.com/office/drawing/2014/chartex" xmlns:cx1="http://schemas.microsoft.com/office/drawing/2015/9/8/chartex" xmlns:cx2="http://schemas.microsoft.com/office/drawing/2015/10/21/chartex" xmlns:cx3="http://schemas.microsoft.com/office/drawing/2016/5/9/chartex" xmlns:cx4="http://schemas.microsoft.com/office/drawing/2016/5/10/chartex" xmlns:cx5="http://schemas.microsoft.com/office/drawing/2016/5/11/chartex" xmlns:cx6="http://schemas.microsoft.com/office/drawing/2016/5/12/chartex" xmlns:cx7="http://schemas.microsoft.com/office/drawing/2016/5/13/chartex" xmlns:cx8="http://schemas.microsoft.com/office/drawing/2016/5/14/chartex" xmlns:mc="http://schemas.openxmlformats.org/markup-compatibility/2006" xmlns:aink="http://schemas.microsoft.com/office/drawing/2016/ink" xmlns:am3d="http://schemas.microsoft.com/office/drawing/2017/model3d" xmlns:o="urn:schemas-microsoft-com:office:office" xmlns:oel="http://schemas.microsoft.com/office/2019/extlst" xmlns:r="http://schemas.openxmlformats.org/officeDocument/2006/relationships" xmlns:m="http://schemas.openxmlformats.org/officeDocument/2006/math" xmlns:v="urn:schemas-microsoft-com:vml" xmlns:wp14="http://schemas.microsoft.com/office/word/2010/wordprocessingDrawing" xmlns:wp="http://schemas.openxmlformats.org/drawingml/2006/wordprocessingDrawing" xmlns:w10="urn:schemas-microsoft-com:office:word" xmlns:w="http://schemas.openxmlformats.org/wordprocessingml/2006/main" xmlns:w14="http://schemas.microsoft.com/office/word/2010/wordml" xmlns:w15="http://schemas.microsoft.com/office/word/2012/wordml" xmlns:w16cex="http://schemas.microsoft.com/office/word/2018/wordml/cex" xmlns:w16cid="http://schemas.microsoft.com/office/word/2016/wordml/cid" xmlns:w16="http://schemas.microsoft.com/office/word/2018/wordml" xmlns:w16du="http://schemas.microsoft.com/office/word/2023/wordml/word16du" xmlns:w16sdtdh="http://schemas.microsoft.com/office/word/2020/wordml/sdtdatahash" xmlns:w16se="http://schemas.microsoft.com/office/word/2015/wordml/symex" xmlns:wpg="http://schemas.microsoft.com/office/word/2010/wordprocessingGroup" xmlns:wpi="http://schemas.microsoft.com/office/word/2010/wordprocessingInk" xmlns:wne="http://schemas.microsoft.com/office/word/2006/wordml" xmlns:wps="http://schemas.microsoft.com/office/word/2010/wordprocessingShape" mc:Ignorable="w14 w15 w16se w16cid w16 w16cex w16sdtdh w16du wp14">
+  <w:p>
+    <w:pPr>
+      <w:pStyle w:val="Footer"/>
+      <w:rPr>
+        <w:rStyle w:val="PageNumber"/>
+      </w:rPr>
+    </w:pPr>
+    <w:r>
+      <w:rPr>
+        <w:noProof/>
+      </w:rPr>
+      <mc:AlternateContent>
+        <mc:Choice Requires="wps">
+          <w:drawing>
+            <wp:anchor distT="0" distB="0" distL="0" distR="0" simplePos="0" relativeHeight="251658246" behindDoc="0" locked="0" layoutInCell="1" allowOverlap="1" wp14:anchorId="095078E1" wp14:editId="64D6E986">
+              <wp:simplePos x="635" y="635"/>
+              <wp:positionH relativeFrom="page">
+                <wp:align>center</wp:align>
+              </wp:positionH>
+              <wp:positionV relativeFrom="page">
+                <wp:align>bottom</wp:align>
+              </wp:positionV>
+              <wp:extent cx="5076190" cy="984885"/>
+              <wp:effectExtent l="0" t="0" r="3810" b="0"/>
+              <wp:wrapNone/>
+              <wp:docPr id="1130457140" name="Text Box 17" descr=" OFFICIAL This information may be exempt under the Freedom of Information Act 2000 (FOIA) and may be exempt under other UK information legislation. Refer any FOIA queries to the originating department. ">
+                <a:extLst xmlns:a="http://schemas.openxmlformats.org/drawingml/2006/main">
+                  <a:ext uri="{5AE41FA2-C0FF-4470-9BD4-5FADCA87CBE2}">
+                    <aclsh:classification xmlns:aclsh="http://schemas.microsoft.com/office/drawing/2020/classificationShape" classificationOutcomeType="ftr"/>
+                  </a:ext>
+                </a:extLst>
+              </wp:docPr>
+              <wp:cNvGraphicFramePr/>
+              <a:graphic xmlns:a="http://schemas.openxmlformats.org/drawingml/2006/main">
+                <a:graphicData uri="http://schemas.microsoft.com/office/word/2010/wordprocessingShape">
+                  <wps:wsp>
+                    <wps:cNvSpPr txBox="1"/>
+                    <wps:spPr>
+                      <a:xfrm>
+                        <a:off x="0" y="0"/>
+                        <a:ext cx="5076190" cy="984885"/>
+                      </a:xfrm>
+                      <a:prstGeom prst="rect">
+                        <a:avLst/>
+                      </a:prstGeom>
+                      <a:noFill/>
+                      <a:ln>
+                        <a:noFill/>
+                      </a:ln>
+                    </wps:spPr>
+                    <wps:txbx>
+                      <w:txbxContent>
+                        <w:p>
+                          <w:pPr>
+                            <w:spacing w:after="0"/>
+                            <w:rPr>
+                              <w:rFonts w:ascii="Calibri" w:hAnsi="Calibri" w:cs="Calibri"/>
+                              <w:noProof/>
+                              <w:color w:val="000000"/>
+                              <w:sz w:val="24"/>
+                              <w:szCs w:val="24"/>
+                            </w:rPr>
+                          </w:pPr>
+                          <w:r>
+                            <w:rPr>
+                              <w:rFonts w:ascii="Calibri" w:hAnsi="Calibri" w:cs="Calibri"/>
+                              <w:noProof/>
+                              <w:color w:val="000000"/>
+                              <w:sz w:val="24"/>
+                              <w:szCs w:val="24"/>
+                            </w:rPr>
+                            <w:t xml:space="preserve"> OFFICIAL This information may be exempt under the Freedom of Information Act 2000 (FOIA) and may be exempt under other UK information legislation. Refer any FOIA queries to the originating department. </w:t>
+                          </w:r>
+                        </w:p>
+                      </w:txbxContent>
+                    </wps:txbx>
+                    <wps:bodyPr rot="0" spcFirstLastPara="0" vertOverflow="overflow" horzOverflow="overflow" vert="horz" wrap="none" lIns="0" tIns="0" rIns="0" bIns="190500" numCol="1" spcCol="0" rtlCol="0" fromWordArt="0" anchor="b" anchorCtr="0" forceAA="0" compatLnSpc="1">
+                      <a:prstTxWarp prst="textNoShape">
+                        <a:avLst/>
+                      </a:prstTxWarp>
+                      <a:spAutoFit/>
+                    </wps:bodyPr>
+                  </wps:wsp>
+                </a:graphicData>
+              </a:graphic>
+            </wp:anchor>
+          </w:drawing>
+        </mc:Choice>
+        <mc:Fallback>
+          <w:pict>
+            <v:shapetype w14:anchorId="095078E1" id="_x0000_t202" coordsize="21600,21600" o:spt="202" path="m,l,21600r21600,l21600,xe">
+              <v:stroke joinstyle="miter"/>
+              <v:path gradientshapeok="t" o:connecttype="rect"/>
+            </v:shapetype>
+            <v:shape id="Text Box 17" o:spid="_x0000_s1028" type="#_x0000_t202" alt=" OFFICIAL This information may be exempt under the Freedom of Information Act 2000 (FOIA) and may be exempt under other UK information legislation. Refer any FOIA queries to the originating department. " style="position:absolute;margin-left:0;margin-top:0;width:399.7pt;height:77.55pt;z-index:251658246;visibility:visible;mso-wrap-style:none;mso-wrap-distance-left:0;mso-wrap-distance-top:0;mso-wrap-distance-right:0;mso-wrap-distance-bottom:0;mso-position-horizontal:center;mso-position-horizontal-relative:page;mso-position-vertical:bottom;mso-position-vertical-relative:page;v-text-anchor:bottom" o:gfxdata="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" filled="f" stroked="f">
+              <v:fill o:detectmouseclick="t"/>
+              <v:textbox style="mso-fit-shape-to-text:t" inset="0,0,0,15pt">
+                <w:txbxContent>
+                  <w:p>
+                    <w:pPr>
+                      <w:spacing w:after="0"/>
+                      <w:rPr>
+                        <w:rFonts w:ascii="Calibri" w:hAnsi="Calibri" w:cs="Calibri"/>
+                        <w:noProof/>
+                        <w:color w:val="000000"/>
+                        <w:sz w:val="24"/>
+                        <w:szCs w:val="24"/>
+                      </w:rPr>
+                    </w:pPr>
+                    <w:r>
+                      <w:rPr>
+                        <w:rFonts w:ascii="Calibri" w:hAnsi="Calibri" w:cs="Calibri"/>
+                        <w:noProof/>
+                        <w:color w:val="000000"/>
+                        <w:sz w:val="24"/>
+                        <w:szCs w:val="24"/>
+                      </w:rPr>
+                      <w:t xml:space="preserve"> OFFICIAL This information may be exempt under the Freedom of Information Act 2000 (FOIA) and may be exempt under other UK information legislation. Refer any FOIA queries to the originating department. </w:t>
+                    </w:r>
+                  </w:p>
+                </w:txbxContent>
+              </v:textbox>
+              <w10:wrap anchorx="page" anchory="page"/>
+            </v:shape>
+          </w:pict>
+        </mc:Fallback>
+      </mc:AlternateContent>
+    </w:r>
+  </w:p>
   <w:sdt>
     <w:sdtPr>
       <w:id w:val="738772397"/>
@@ -2351,6 +2480,7 @@
         <w:docPartUnique/>
       </w:docPartObj>
     </w:sdtPr>
+    <w:sdtEndPr/>
     <w:sdtContent>
       <w:p>
         <w:pPr>
@@ -2402,7 +2532,7 @@
 </file>
 
 <file path=word/footer2.xml><?xml version="1.0" encoding="utf-8"?>
-<w:ftr xmlns:wpc="http://schemas.microsoft.com/office/word/2010/wordprocessingCanvas" xmlns:cx="http://schemas.microsoft.com/office/drawing/2014/chartex" xmlns:cx1="http://schemas.microsoft.com/office/drawing/2015/9/8/chartex" xmlns:cx2="http://schemas.microsoft.com/office/drawing/2015/10/21/chartex" xmlns:cx3="http://schemas.microsoft.com/office/drawing/2016/5/9/chartex" xmlns:cx4="http://schemas.microsoft.com/office/drawing/2016/5/10/chartex" xmlns:cx5="http://schemas.microsoft.com/office/drawing/2016/5/11/chartex" xmlns:cx6="http://schemas.microsoft.com/office/drawing/2016/5/12/chartex" xmlns:cx7="http://schemas.microsoft.com/office/drawing/2016/5/13/chartex" xmlns:cx8="http://schemas.microsoft.com/office/drawing/2016/5/14/chartex" xmlns:mc="http://schemas.openxmlformats.org/markup-compatibility/2006" xmlns:aink="http://schemas.microsoft.com/office/drawing/2016/ink" xmlns:am3d="http://schemas.microsoft.com/office/drawing/2017/model3d" xmlns:o="urn:schemas-microsoft-com:office:office" xmlns:oel="http://schemas.microsoft.com/office/2019/extlst" xmlns:r="http://schemas.openxmlformats.org/officeDocument/2006/relationships" xmlns:m="http://schemas.openxmlformats.org/officeDocument/2006/math" xmlns:v="urn:schemas-microsoft-com:vml" xmlns:wp14="http://schemas.microsoft.com/office/word/2010/wordprocessingDrawing" xmlns:wp="http://schemas.openxmlformats.org/drawingml/2006/wordprocessingDrawing" xmlns:w10="urn:schemas-microsoft-com:office:word" xmlns:w="http://schemas.openxmlformats.org/wordprocessingml/2006/main" xmlns:w14="http://schemas.microsoft.com/office/word/2010/wordml" xmlns:w15="http://schemas.microsoft.com/office/word/2012/wordml" xmlns:w16cex="http://schemas.microsoft.com/office/word/2018/wordml/cex" xmlns:w16cid="http://schemas.microsoft.com/office/word/2016/wordml/cid" xmlns:w16="http://schemas.microsoft.com/office/word/2018/wordml" xmlns:w16sdtdh="http://schemas.microsoft.com/office/word/2020/wordml/sdtdatahash" xmlns:w16se="http://schemas.microsoft.com/office/word/2015/wordml/symex" xmlns:wpg="http://schemas.microsoft.com/office/word/2010/wordprocessingGroup" xmlns:wpi="http://schemas.microsoft.com/office/word/2010/wordprocessingInk" xmlns:wne="http://schemas.microsoft.com/office/word/2006/wordml" xmlns:wps="http://schemas.microsoft.com/office/word/2010/wordprocessingShape" mc:Ignorable="w14 w15 w16se w16cid w16 w16cex w16sdtdh wp14">
+<w:ftr xmlns:wpc="http://schemas.microsoft.com/office/word/2010/wordprocessingCanvas" xmlns:cx="http://schemas.microsoft.com/office/drawing/2014/chartex" xmlns:cx1="http://schemas.microsoft.com/office/drawing/2015/9/8/chartex" xmlns:cx2="http://schemas.microsoft.com/office/drawing/2015/10/21/chartex" xmlns:cx3="http://schemas.microsoft.com/office/drawing/2016/5/9/chartex" xmlns:cx4="http://schemas.microsoft.com/office/drawing/2016/5/10/chartex" xmlns:cx5="http://schemas.microsoft.com/office/drawing/2016/5/11/chartex" xmlns:cx6="http://schemas.microsoft.com/office/drawing/2016/5/12/chartex" xmlns:cx7="http://schemas.microsoft.com/office/drawing/2016/5/13/chartex" xmlns:cx8="http://schemas.microsoft.com/office/drawing/2016/5/14/chartex" xmlns:mc="http://schemas.openxmlformats.org/markup-compatibility/2006" xmlns:aink="http://schemas.microsoft.com/office/drawing/2016/ink" xmlns:am3d="http://schemas.microsoft.com/office/drawing/2017/model3d" xmlns:o="urn:schemas-microsoft-com:office:office" xmlns:oel="http://schemas.microsoft.com/office/2019/extlst" xmlns:r="http://schemas.openxmlformats.org/officeDocument/2006/relationships" xmlns:m="http://schemas.openxmlformats.org/officeDocument/2006/math" xmlns:v="urn:schemas-microsoft-com:vml" xmlns:wp14="http://schemas.microsoft.com/office/word/2010/wordprocessingDrawing" xmlns:wp="http://schemas.openxmlformats.org/drawingml/2006/wordprocessingDrawing" xmlns:w10="urn:schemas-microsoft-com:office:word" xmlns:w="http://schemas.openxmlformats.org/wordprocessingml/2006/main" xmlns:w14="http://schemas.microsoft.com/office/word/2010/wordml" xmlns:w15="http://schemas.microsoft.com/office/word/2012/wordml" xmlns:w16cex="http://schemas.microsoft.com/office/word/2018/wordml/cex" xmlns:w16cid="http://schemas.microsoft.com/office/word/2016/wordml/cid" xmlns:w16="http://schemas.microsoft.com/office/word/2018/wordml" xmlns:w16du="http://schemas.microsoft.com/office/word/2023/wordml/word16du" xmlns:w16sdtdh="http://schemas.microsoft.com/office/word/2020/wordml/sdtdatahash" xmlns:w16se="http://schemas.microsoft.com/office/word/2015/wordml/symex" xmlns:wpg="http://schemas.microsoft.com/office/word/2010/wordprocessingGroup" xmlns:wpi="http://schemas.microsoft.com/office/word/2010/wordprocessingInk" xmlns:wne="http://schemas.microsoft.com/office/word/2006/wordml" xmlns:wps="http://schemas.microsoft.com/office/word/2010/wordprocessingShape" mc:Ignorable="w14 w15 w16se w16cid w16 w16cex w16sdtdh w16du wp14">
   <w:p>
     <w:pPr>
       <w:pStyle w:val="NoSpacing"/>
@@ -2415,7 +2545,128 @@
       <mc:AlternateContent>
         <mc:Choice Requires="wps">
           <w:drawing>
-            <wp:anchor distT="0" distB="0" distL="0" distR="0" simplePos="0" relativeHeight="251657216" behindDoc="1" locked="0" layoutInCell="0" allowOverlap="1" wp14:anchorId="0F877ECE" wp14:editId="5C185CA8">
+            <wp:anchor distT="0" distB="0" distL="0" distR="0" simplePos="0" relativeHeight="251658247" behindDoc="0" locked="0" layoutInCell="1" allowOverlap="1" wp14:anchorId="16D8AA35" wp14:editId="03ACA094">
+              <wp:simplePos x="0" y="0"/>
+              <wp:positionH relativeFrom="page">
+                <wp:align>center</wp:align>
+              </wp:positionH>
+              <wp:positionV relativeFrom="page">
+                <wp:align>bottom</wp:align>
+              </wp:positionV>
+              <wp:extent cx="5076190" cy="984885"/>
+              <wp:effectExtent l="0" t="0" r="3810" b="0"/>
+              <wp:wrapNone/>
+              <wp:docPr id="1336148351" name="Text Box 18" descr=" OFFICIAL This information may be exempt under the Freedom of Information Act 2000 (FOIA) and may be exempt under other UK information legislation. Refer any FOIA queries to the originating department. ">
+                <a:extLst xmlns:a="http://schemas.openxmlformats.org/drawingml/2006/main">
+                  <a:ext uri="{5AE41FA2-C0FF-4470-9BD4-5FADCA87CBE2}">
+                    <aclsh:classification xmlns:aclsh="http://schemas.microsoft.com/office/drawing/2020/classificationShape" classificationOutcomeType="ftr"/>
+                  </a:ext>
+                </a:extLst>
+              </wp:docPr>
+              <wp:cNvGraphicFramePr/>
+              <a:graphic xmlns:a="http://schemas.openxmlformats.org/drawingml/2006/main">
+                <a:graphicData uri="http://schemas.microsoft.com/office/word/2010/wordprocessingShape">
+                  <wps:wsp>
+                    <wps:cNvSpPr txBox="1"/>
+                    <wps:spPr>
+                      <a:xfrm>
+                        <a:off x="0" y="0"/>
+                        <a:ext cx="5076190" cy="984885"/>
+                      </a:xfrm>
+                      <a:prstGeom prst="rect">
+                        <a:avLst/>
+                      </a:prstGeom>
+                      <a:noFill/>
+                      <a:ln>
+                        <a:noFill/>
+                      </a:ln>
+                    </wps:spPr>
+                    <wps:txbx>
+                      <w:txbxContent>
+                        <w:p>
+                          <w:pPr>
+                            <w:spacing w:after="0"/>
+                            <w:rPr>
+                              <w:rFonts w:ascii="Calibri" w:hAnsi="Calibri" w:cs="Calibri"/>
+                              <w:noProof/>
+                              <w:color w:val="000000"/>
+                              <w:sz w:val="24"/>
+                              <w:szCs w:val="24"/>
+                            </w:rPr>
+                          </w:pPr>
+                          <w:r>
+                            <w:rPr>
+                              <w:rFonts w:ascii="Calibri" w:hAnsi="Calibri" w:cs="Calibri"/>
+                              <w:noProof/>
+                              <w:color w:val="000000"/>
+                              <w:sz w:val="24"/>
+                              <w:szCs w:val="24"/>
+                            </w:rPr>
+                            <w:t xml:space="preserve"> OFFICIAL This information may be exempt under the Freedom of Information Act 2000 (FOIA) and may be exempt under other UK information legislation. Refer any FOIA queries to the originating department. </w:t>
+                          </w:r>
+                        </w:p>
+                      </w:txbxContent>
+                    </wps:txbx>
+                    <wps:bodyPr rot="0" spcFirstLastPara="0" vertOverflow="overflow" horzOverflow="overflow" vert="horz" wrap="none" lIns="0" tIns="0" rIns="0" bIns="190500" numCol="1" spcCol="0" rtlCol="0" fromWordArt="0" anchor="b" anchorCtr="0" forceAA="0" compatLnSpc="1">
+                      <a:prstTxWarp prst="textNoShape">
+                        <a:avLst/>
+                      </a:prstTxWarp>
+                      <a:spAutoFit/>
+                    </wps:bodyPr>
+                  </wps:wsp>
+                </a:graphicData>
+              </a:graphic>
+            </wp:anchor>
+          </w:drawing>
+        </mc:Choice>
+        <mc:Fallback>
+          <w:pict>
+            <v:shapetype w14:anchorId="16D8AA35" id="_x0000_t202" coordsize="21600,21600" o:spt="202" path="m,l,21600r21600,l21600,xe">
+              <v:stroke joinstyle="miter"/>
+              <v:path gradientshapeok="t" o:connecttype="rect"/>
+            </v:shapetype>
+            <v:shape id="Text Box 18" o:spid="_x0000_s1029" type="#_x0000_t202" alt=" OFFICIAL This information may be exempt under the Freedom of Information Act 2000 (FOIA) and may be exempt under other UK information legislation. Refer any FOIA queries to the originating department. " style="position:absolute;margin-left:0;margin-top:0;width:399.7pt;height:77.55pt;z-index:251658247;visibility:visible;mso-wrap-style:none;mso-wrap-distance-left:0;mso-wrap-distance-top:0;mso-wrap-distance-right:0;mso-wrap-distance-bottom:0;mso-position-horizontal:center;mso-position-horizontal-relative:page;mso-position-vertical:bottom;mso-position-vertical-relative:page;v-text-anchor:bottom" o:gfxdata="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" filled="f" stroked="f">
+              <v:fill o:detectmouseclick="t"/>
+              <v:textbox style="mso-fit-shape-to-text:t" inset="0,0,0,15pt">
+                <w:txbxContent>
+                  <w:p>
+                    <w:pPr>
+                      <w:spacing w:after="0"/>
+                      <w:rPr>
+                        <w:rFonts w:ascii="Calibri" w:hAnsi="Calibri" w:cs="Calibri"/>
+                        <w:noProof/>
+                        <w:color w:val="000000"/>
+                        <w:sz w:val="24"/>
+                        <w:szCs w:val="24"/>
+                      </w:rPr>
+                    </w:pPr>
+                    <w:r>
+                      <w:rPr>
+                        <w:rFonts w:ascii="Calibri" w:hAnsi="Calibri" w:cs="Calibri"/>
+                        <w:noProof/>
+                        <w:color w:val="000000"/>
+                        <w:sz w:val="24"/>
+                        <w:szCs w:val="24"/>
+                      </w:rPr>
+                      <w:t xml:space="preserve"> OFFICIAL This information may be exempt under the Freedom of Information Act 2000 (FOIA) and may be exempt under other UK information legislation. Refer any FOIA queries to the originating department. </w:t>
+                    </w:r>
+                  </w:p>
+                </w:txbxContent>
+              </v:textbox>
+              <w10:wrap anchorx="page" anchory="page"/>
+            </v:shape>
+          </w:pict>
+        </mc:Fallback>
+      </mc:AlternateContent>
+    </w:r>
+    <w:r>
+      <w:rPr>
+        <w:noProof/>
+      </w:rPr>
+      <mc:AlternateContent>
+        <mc:Choice Requires="wps">
+          <w:drawing>
+            <wp:anchor distT="0" distB="0" distL="0" distR="0" simplePos="0" relativeHeight="251658240" behindDoc="1" locked="0" layoutInCell="0" allowOverlap="1" wp14:anchorId="0F877ECE" wp14:editId="722EB3E6">
               <wp:simplePos x="0" y="0"/>
               <wp:positionH relativeFrom="margin">
                 <wp:align>right</wp:align>
@@ -2467,6 +2718,7 @@
                               <w:docPartUnique/>
                             </w:docPartObj>
                           </w:sdtPr>
+                          <w:sdtEndPr/>
                           <w:sdtContent>
                             <w:p>
                               <w:pPr>
@@ -2521,7 +2773,7 @@
         </mc:Choice>
         <mc:Fallback>
           <w:pict>
-            <v:rect w14:anchorId="0F877ECE" id="Frame1" o:spid="_x0000_s1026" style="position:absolute;margin-left:-45.9pt;margin-top:.05pt;width:5.3pt;height:24.15pt;z-index:-251659264;visibility:visible;mso-wrap-style:square;mso-wrap-distance-left:0;mso-wrap-distance-top:0;mso-wrap-distance-right:0;mso-wrap-distance-bottom:0;mso-position-horizontal:right;mso-position-horizontal-relative:margin;mso-position-vertical:absolute;mso-position-vertical-relative:text;v-text-anchor:top" o:gfxdata="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" o:allowincell="f" filled="f" stroked="f" strokeweight="0">
+            <v:rect w14:anchorId="0F877ECE" id="Frame1" o:spid="_x0000_s1030" style="position:absolute;margin-left:-45.9pt;margin-top:.05pt;width:5.3pt;height:24.15pt;z-index:-251658240;visibility:visible;mso-wrap-style:square;mso-wrap-distance-left:0;mso-wrap-distance-top:0;mso-wrap-distance-right:0;mso-wrap-distance-bottom:0;mso-position-horizontal:right;mso-position-horizontal-relative:margin;mso-position-vertical:absolute;mso-position-vertical-relative:text;v-text-anchor:top" o:gfxdata="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" o:allowincell="f" filled="f" stroked="f" strokeweight="0">
               <v:textbox style="mso-fit-shape-to-text:t" inset="0,0,0,0">
                 <w:txbxContent>
                   <w:sdt>
@@ -2586,7 +2838,7 @@
 </file>
 
 <file path=word/footer3.xml><?xml version="1.0" encoding="utf-8"?>
-<w:ftr xmlns:wpc="http://schemas.microsoft.com/office/word/2010/wordprocessingCanvas" xmlns:cx="http://schemas.microsoft.com/office/drawing/2014/chartex" xmlns:cx1="http://schemas.microsoft.com/office/drawing/2015/9/8/chartex" xmlns:cx2="http://schemas.microsoft.com/office/drawing/2015/10/21/chartex" xmlns:cx3="http://schemas.microsoft.com/office/drawing/2016/5/9/chartex" xmlns:cx4="http://schemas.microsoft.com/office/drawing/2016/5/10/chartex" xmlns:cx5="http://schemas.microsoft.com/office/drawing/2016/5/11/chartex" xmlns:cx6="http://schemas.microsoft.com/office/drawing/2016/5/12/chartex" xmlns:cx7="http://schemas.microsoft.com/office/drawing/2016/5/13/chartex" xmlns:cx8="http://schemas.microsoft.com/office/drawing/2016/5/14/chartex" xmlns:mc="http://schemas.openxmlformats.org/markup-compatibility/2006" xmlns:aink="http://schemas.microsoft.com/office/drawing/2016/ink" xmlns:am3d="http://schemas.microsoft.com/office/drawing/2017/model3d" xmlns:o="urn:schemas-microsoft-com:office:office" xmlns:oel="http://schemas.microsoft.com/office/2019/extlst" xmlns:r="http://schemas.openxmlformats.org/officeDocument/2006/relationships" xmlns:m="http://schemas.openxmlformats.org/officeDocument/2006/math" xmlns:v="urn:schemas-microsoft-com:vml" xmlns:wp14="http://schemas.microsoft.com/office/word/2010/wordprocessingDrawing" xmlns:wp="http://schemas.openxmlformats.org/drawingml/2006/wordprocessingDrawing" xmlns:w10="urn:schemas-microsoft-com:office:word" xmlns:w="http://schemas.openxmlformats.org/wordprocessingml/2006/main" xmlns:w14="http://schemas.microsoft.com/office/word/2010/wordml" xmlns:w15="http://schemas.microsoft.com/office/word/2012/wordml" xmlns:w16cex="http://schemas.microsoft.com/office/word/2018/wordml/cex" xmlns:w16cid="http://schemas.microsoft.com/office/word/2016/wordml/cid" xmlns:w16="http://schemas.microsoft.com/office/word/2018/wordml" xmlns:w16sdtdh="http://schemas.microsoft.com/office/word/2020/wordml/sdtdatahash" xmlns:w16se="http://schemas.microsoft.com/office/word/2015/wordml/symex" xmlns:wpg="http://schemas.microsoft.com/office/word/2010/wordprocessingGroup" xmlns:wpi="http://schemas.microsoft.com/office/word/2010/wordprocessingInk" xmlns:wne="http://schemas.microsoft.com/office/word/2006/wordml" xmlns:wps="http://schemas.microsoft.com/office/word/2010/wordprocessingShape" mc:Ignorable="w14 w15 w16se w16cid w16 w16cex w16sdtdh wp14">
+<w:ftr xmlns:wpc="http://schemas.microsoft.com/office/word/2010/wordprocessingCanvas" xmlns:cx="http://schemas.microsoft.com/office/drawing/2014/chartex" xmlns:cx1="http://schemas.microsoft.com/office/drawing/2015/9/8/chartex" xmlns:cx2="http://schemas.microsoft.com/office/drawing/2015/10/21/chartex" xmlns:cx3="http://schemas.microsoft.com/office/drawing/2016/5/9/chartex" xmlns:cx4="http://schemas.microsoft.com/office/drawing/2016/5/10/chartex" xmlns:cx5="http://schemas.microsoft.com/office/drawing/2016/5/11/chartex" xmlns:cx6="http://schemas.microsoft.com/office/drawing/2016/5/12/chartex" xmlns:cx7="http://schemas.microsoft.com/office/drawing/2016/5/13/chartex" xmlns:cx8="http://schemas.microsoft.com/office/drawing/2016/5/14/chartex" xmlns:mc="http://schemas.openxmlformats.org/markup-compatibility/2006" xmlns:aink="http://schemas.microsoft.com/office/drawing/2016/ink" xmlns:am3d="http://schemas.microsoft.com/office/drawing/2017/model3d" xmlns:o="urn:schemas-microsoft-com:office:office" xmlns:oel="http://schemas.microsoft.com/office/2019/extlst" xmlns:r="http://schemas.openxmlformats.org/officeDocument/2006/relationships" xmlns:m="http://schemas.openxmlformats.org/officeDocument/2006/math" xmlns:v="urn:schemas-microsoft-com:vml" xmlns:wp14="http://schemas.microsoft.com/office/word/2010/wordprocessingDrawing" xmlns:wp="http://schemas.openxmlformats.org/drawingml/2006/wordprocessingDrawing" xmlns:w10="urn:schemas-microsoft-com:office:word" xmlns:w="http://schemas.openxmlformats.org/wordprocessingml/2006/main" xmlns:w14="http://schemas.microsoft.com/office/word/2010/wordml" xmlns:w15="http://schemas.microsoft.com/office/word/2012/wordml" xmlns:w16cex="http://schemas.microsoft.com/office/word/2018/wordml/cex" xmlns:w16cid="http://schemas.microsoft.com/office/word/2016/wordml/cid" xmlns:w16="http://schemas.microsoft.com/office/word/2018/wordml" xmlns:w16du="http://schemas.microsoft.com/office/word/2023/wordml/word16du" xmlns:w16sdtdh="http://schemas.microsoft.com/office/word/2020/wordml/sdtdatahash" xmlns:w16se="http://schemas.microsoft.com/office/word/2015/wordml/symex" xmlns:wpg="http://schemas.microsoft.com/office/word/2010/wordprocessingGroup" xmlns:wpi="http://schemas.microsoft.com/office/word/2010/wordprocessingInk" xmlns:wne="http://schemas.microsoft.com/office/word/2006/wordml" xmlns:wps="http://schemas.microsoft.com/office/word/2010/wordprocessingShape" mc:Ignorable="w14 w15 w16se w16cid w16 w16cex w16sdtdh w16du wp14">
   <w:p>
     <w:pPr>
       <w:pStyle w:val="NoSpacing"/>
@@ -2599,7 +2851,128 @@
       <mc:AlternateContent>
         <mc:Choice Requires="wps">
           <w:drawing>
-            <wp:anchor distT="0" distB="0" distL="0" distR="0" simplePos="0" relativeHeight="251658240" behindDoc="1" locked="0" layoutInCell="0" allowOverlap="1" wp14:anchorId="2DA77F3C" wp14:editId="0DC8F159">
+            <wp:anchor distT="0" distB="0" distL="0" distR="0" simplePos="0" relativeHeight="251658245" behindDoc="0" locked="0" layoutInCell="1" allowOverlap="1" wp14:anchorId="22332931" wp14:editId="45097F66">
+              <wp:simplePos x="635" y="635"/>
+              <wp:positionH relativeFrom="page">
+                <wp:align>center</wp:align>
+              </wp:positionH>
+              <wp:positionV relativeFrom="page">
+                <wp:align>bottom</wp:align>
+              </wp:positionV>
+              <wp:extent cx="5076190" cy="984885"/>
+              <wp:effectExtent l="0" t="0" r="3810" b="0"/>
+              <wp:wrapNone/>
+              <wp:docPr id="1371554867" name="Text Box 16" descr=" OFFICIAL This information may be exempt under the Freedom of Information Act 2000 (FOIA) and may be exempt under other UK information legislation. Refer any FOIA queries to the originating department. ">
+                <a:extLst xmlns:a="http://schemas.openxmlformats.org/drawingml/2006/main">
+                  <a:ext uri="{5AE41FA2-C0FF-4470-9BD4-5FADCA87CBE2}">
+                    <aclsh:classification xmlns:aclsh="http://schemas.microsoft.com/office/drawing/2020/classificationShape" classificationOutcomeType="ftr"/>
+                  </a:ext>
+                </a:extLst>
+              </wp:docPr>
+              <wp:cNvGraphicFramePr/>
+              <a:graphic xmlns:a="http://schemas.openxmlformats.org/drawingml/2006/main">
+                <a:graphicData uri="http://schemas.microsoft.com/office/word/2010/wordprocessingShape">
+                  <wps:wsp>
+                    <wps:cNvSpPr txBox="1"/>
+                    <wps:spPr>
+                      <a:xfrm>
+                        <a:off x="0" y="0"/>
+                        <a:ext cx="5076190" cy="984885"/>
+                      </a:xfrm>
+                      <a:prstGeom prst="rect">
+                        <a:avLst/>
+                      </a:prstGeom>
+                      <a:noFill/>
+                      <a:ln>
+                        <a:noFill/>
+                      </a:ln>
+                    </wps:spPr>
+                    <wps:txbx>
+                      <w:txbxContent>
+                        <w:p>
+                          <w:pPr>
+                            <w:spacing w:after="0"/>
+                            <w:rPr>
+                              <w:rFonts w:ascii="Calibri" w:hAnsi="Calibri" w:cs="Calibri"/>
+                              <w:noProof/>
+                              <w:color w:val="000000"/>
+                              <w:sz w:val="24"/>
+                              <w:szCs w:val="24"/>
+                            </w:rPr>
+                          </w:pPr>
+                          <w:r>
+                            <w:rPr>
+                              <w:rFonts w:ascii="Calibri" w:hAnsi="Calibri" w:cs="Calibri"/>
+                              <w:noProof/>
+                              <w:color w:val="000000"/>
+                              <w:sz w:val="24"/>
+                              <w:szCs w:val="24"/>
+                            </w:rPr>
+                            <w:t xml:space="preserve"> OFFICIAL This information may be exempt under the Freedom of Information Act 2000 (FOIA) and may be exempt under other UK information legislation. Refer any FOIA queries to the originating department. </w:t>
+                          </w:r>
+                        </w:p>
+                      </w:txbxContent>
+                    </wps:txbx>
+                    <wps:bodyPr rot="0" spcFirstLastPara="0" vertOverflow="overflow" horzOverflow="overflow" vert="horz" wrap="none" lIns="0" tIns="0" rIns="0" bIns="190500" numCol="1" spcCol="0" rtlCol="0" fromWordArt="0" anchor="b" anchorCtr="0" forceAA="0" compatLnSpc="1">
+                      <a:prstTxWarp prst="textNoShape">
+                        <a:avLst/>
+                      </a:prstTxWarp>
+                      <a:spAutoFit/>
+                    </wps:bodyPr>
+                  </wps:wsp>
+                </a:graphicData>
+              </a:graphic>
+            </wp:anchor>
+          </w:drawing>
+        </mc:Choice>
+        <mc:Fallback>
+          <w:pict>
+            <v:shapetype w14:anchorId="22332931" id="_x0000_t202" coordsize="21600,21600" o:spt="202" path="m,l,21600r21600,l21600,xe">
+              <v:stroke joinstyle="miter"/>
+              <v:path gradientshapeok="t" o:connecttype="rect"/>
+            </v:shapetype>
+            <v:shape id="Text Box 16" o:spid="_x0000_s1032" type="#_x0000_t202" alt=" OFFICIAL This information may be exempt under the Freedom of Information Act 2000 (FOIA) and may be exempt under other UK information legislation. Refer any FOIA queries to the originating department. " style="position:absolute;margin-left:0;margin-top:0;width:399.7pt;height:77.55pt;z-index:251658245;visibility:visible;mso-wrap-style:none;mso-wrap-distance-left:0;mso-wrap-distance-top:0;mso-wrap-distance-right:0;mso-wrap-distance-bottom:0;mso-position-horizontal:center;mso-position-horizontal-relative:page;mso-position-vertical:bottom;mso-position-vertical-relative:page;v-text-anchor:bottom" o:gfxdata="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" filled="f" stroked="f">
+              <v:fill o:detectmouseclick="t"/>
+              <v:textbox style="mso-fit-shape-to-text:t" inset="0,0,0,15pt">
+                <w:txbxContent>
+                  <w:p>
+                    <w:pPr>
+                      <w:spacing w:after="0"/>
+                      <w:rPr>
+                        <w:rFonts w:ascii="Calibri" w:hAnsi="Calibri" w:cs="Calibri"/>
+                        <w:noProof/>
+                        <w:color w:val="000000"/>
+                        <w:sz w:val="24"/>
+                        <w:szCs w:val="24"/>
+                      </w:rPr>
+                    </w:pPr>
+                    <w:r>
+                      <w:rPr>
+                        <w:rFonts w:ascii="Calibri" w:hAnsi="Calibri" w:cs="Calibri"/>
+                        <w:noProof/>
+                        <w:color w:val="000000"/>
+                        <w:sz w:val="24"/>
+                        <w:szCs w:val="24"/>
+                      </w:rPr>
+                      <w:t xml:space="preserve"> OFFICIAL This information may be exempt under the Freedom of Information Act 2000 (FOIA) and may be exempt under other UK information legislation. Refer any FOIA queries to the originating department. </w:t>
+                    </w:r>
+                  </w:p>
+                </w:txbxContent>
+              </v:textbox>
+              <w10:wrap anchorx="page" anchory="page"/>
+            </v:shape>
+          </w:pict>
+        </mc:Fallback>
+      </mc:AlternateContent>
+    </w:r>
+    <w:r>
+      <w:rPr>
+        <w:noProof/>
+      </w:rPr>
+      <mc:AlternateContent>
+        <mc:Choice Requires="wps">
+          <w:drawing>
+            <wp:anchor distT="0" distB="0" distL="0" distR="0" simplePos="0" relativeHeight="251658241" behindDoc="1" locked="0" layoutInCell="0" allowOverlap="1" wp14:anchorId="2DA77F3C" wp14:editId="0DC8F159">
               <wp:simplePos x="0" y="0"/>
               <wp:positionH relativeFrom="margin">
                 <wp:align>right</wp:align>
@@ -2651,6 +3024,7 @@
                               <w:docPartUnique/>
                             </w:docPartObj>
                           </w:sdtPr>
+                          <w:sdtEndPr/>
                           <w:sdtContent>
                             <w:p>
                               <w:pPr>
@@ -2705,7 +3079,7 @@
         </mc:Choice>
         <mc:Fallback>
           <w:pict>
-            <v:rect w14:anchorId="2DA77F3C" id="_x0000_s1027" style="position:absolute;margin-left:-45.9pt;margin-top:.05pt;width:5.3pt;height:24.15pt;z-index:-251658240;visibility:visible;mso-wrap-style:square;mso-wrap-distance-left:0;mso-wrap-distance-top:0;mso-wrap-distance-right:0;mso-wrap-distance-bottom:0;mso-position-horizontal:right;mso-position-horizontal-relative:margin;mso-position-vertical:absolute;mso-position-vertical-relative:text;v-text-anchor:top" o:gfxdata="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" o:allowincell="f" filled="f" stroked="f" strokeweight="0">
+            <v:rect w14:anchorId="2DA77F3C" id="_x0000_s1033" style="position:absolute;margin-left:-45.9pt;margin-top:.05pt;width:5.3pt;height:24.15pt;z-index:-251658239;visibility:visible;mso-wrap-style:square;mso-wrap-distance-left:0;mso-wrap-distance-top:0;mso-wrap-distance-right:0;mso-wrap-distance-bottom:0;mso-position-horizontal:right;mso-position-horizontal-relative:margin;mso-position-vertical:absolute;mso-position-vertical-relative:text;v-text-anchor:top" o:gfxdata="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" o:allowincell="f" filled="f" stroked="f" strokeweight="0">
               <v:textbox style="mso-fit-shape-to-text:t" inset="0,0,0,0">
                 <w:txbxContent>
                   <w:sdt>
@@ -2770,7 +3144,7 @@
 </file>
 
 <file path=word/footnotes.xml><?xml version="1.0" encoding="utf-8"?>
-<w:footnotes xmlns:wpc="http://schemas.microsoft.com/office/word/2010/wordprocessingCanvas" xmlns:cx="http://schemas.microsoft.com/office/drawing/2014/chartex" xmlns:cx1="http://schemas.microsoft.com/office/drawing/2015/9/8/chartex" xmlns:cx2="http://schemas.microsoft.com/office/drawing/2015/10/21/chartex" xmlns:cx3="http://schemas.microsoft.com/office/drawing/2016/5/9/chartex" xmlns:cx4="http://schemas.microsoft.com/office/drawing/2016/5/10/chartex" xmlns:cx5="http://schemas.microsoft.com/office/drawing/2016/5/11/chartex" xmlns:cx6="http://schemas.microsoft.com/office/drawing/2016/5/12/chartex" xmlns:cx7="http://schemas.microsoft.com/office/drawing/2016/5/13/chartex" xmlns:cx8="http://schemas.microsoft.com/office/drawing/2016/5/14/chartex" xmlns:mc="http://schemas.openxmlformats.org/markup-compatibility/2006" xmlns:aink="http://schemas.microsoft.com/office/drawing/2016/ink" xmlns:am3d="http://schemas.microsoft.com/office/drawing/2017/model3d" xmlns:o="urn:schemas-microsoft-com:office:office" xmlns:oel="http://schemas.microsoft.com/office/2019/extlst" xmlns:r="http://schemas.openxmlformats.org/officeDocument/2006/relationships" xmlns:m="http://schemas.openxmlformats.org/officeDocument/2006/math" xmlns:v="urn:schemas-microsoft-com:vml" xmlns:wp14="http://schemas.microsoft.com/office/word/2010/wordprocessingDrawing" xmlns:wp="http://schemas.openxmlformats.org/drawingml/2006/wordprocessingDrawing" xmlns:w10="urn:schemas-microsoft-com:office:word" xmlns:w="http://schemas.openxmlformats.org/wordprocessingml/2006/main" xmlns:w14="http://schemas.microsoft.com/office/word/2010/wordml" xmlns:w15="http://schemas.microsoft.com/office/word/2012/wordml" xmlns:w16cex="http://schemas.microsoft.com/office/word/2018/wordml/cex" xmlns:w16cid="http://schemas.microsoft.com/office/word/2016/wordml/cid" xmlns:w16="http://schemas.microsoft.com/office/word/2018/wordml" xmlns:w16sdtdh="http://schemas.microsoft.com/office/word/2020/wordml/sdtdatahash" xmlns:w16se="http://schemas.microsoft.com/office/word/2015/wordml/symex" xmlns:wpg="http://schemas.microsoft.com/office/word/2010/wordprocessingGroup" xmlns:wpi="http://schemas.microsoft.com/office/word/2010/wordprocessingInk" xmlns:wne="http://schemas.microsoft.com/office/word/2006/wordml" xmlns:wps="http://schemas.microsoft.com/office/word/2010/wordprocessingShape" mc:Ignorable="w14 w15 w16se w16cid w16 w16cex w16sdtdh wp14">
+<w:footnotes xmlns:wpc="http://schemas.microsoft.com/office/word/2010/wordprocessingCanvas" xmlns:cx="http://schemas.microsoft.com/office/drawing/2014/chartex" xmlns:cx1="http://schemas.microsoft.com/office/drawing/2015/9/8/chartex" xmlns:cx2="http://schemas.microsoft.com/office/drawing/2015/10/21/chartex" xmlns:cx3="http://schemas.microsoft.com/office/drawing/2016/5/9/chartex" xmlns:cx4="http://schemas.microsoft.com/office/drawing/2016/5/10/chartex" xmlns:cx5="http://schemas.microsoft.com/office/drawing/2016/5/11/chartex" xmlns:cx6="http://schemas.microsoft.com/office/drawing/2016/5/12/chartex" xmlns:cx7="http://schemas.microsoft.com/office/drawing/2016/5/13/chartex" xmlns:cx8="http://schemas.microsoft.com/office/drawing/2016/5/14/chartex" xmlns:mc="http://schemas.openxmlformats.org/markup-compatibility/2006" xmlns:aink="http://schemas.microsoft.com/office/drawing/2016/ink" xmlns:am3d="http://schemas.microsoft.com/office/drawing/2017/model3d" xmlns:o="urn:schemas-microsoft-com:office:office" xmlns:oel="http://schemas.microsoft.com/office/2019/extlst" xmlns:r="http://schemas.openxmlformats.org/officeDocument/2006/relationships" xmlns:m="http://schemas.openxmlformats.org/officeDocument/2006/math" xmlns:v="urn:schemas-microsoft-com:vml" xmlns:wp14="http://schemas.microsoft.com/office/word/2010/wordprocessingDrawing" xmlns:wp="http://schemas.openxmlformats.org/drawingml/2006/wordprocessingDrawing" xmlns:w10="urn:schemas-microsoft-com:office:word" xmlns:w="http://schemas.openxmlformats.org/wordprocessingml/2006/main" xmlns:w14="http://schemas.microsoft.com/office/word/2010/wordml" xmlns:w15="http://schemas.microsoft.com/office/word/2012/wordml" xmlns:w16cex="http://schemas.microsoft.com/office/word/2018/wordml/cex" xmlns:w16cid="http://schemas.microsoft.com/office/word/2016/wordml/cid" xmlns:w16="http://schemas.microsoft.com/office/word/2018/wordml" xmlns:w16du="http://schemas.microsoft.com/office/word/2023/wordml/word16du" xmlns:w16sdtdh="http://schemas.microsoft.com/office/word/2020/wordml/sdtdatahash" xmlns:w16se="http://schemas.microsoft.com/office/word/2015/wordml/symex" xmlns:wpg="http://schemas.microsoft.com/office/word/2010/wordprocessingGroup" xmlns:wpi="http://schemas.microsoft.com/office/word/2010/wordprocessingInk" xmlns:wne="http://schemas.microsoft.com/office/word/2006/wordml" xmlns:wps="http://schemas.microsoft.com/office/word/2010/wordprocessingShape" mc:Ignorable="w14 w15 w16se w16cid w16 w16cex w16sdtdh w16du wp14">
   <w:footnote w:type="separator" w:id="-1">
     <w:p>
       <w:pPr>
@@ -2789,24 +3163,414 @@
       <w:r>
         <w:continuationSeparator/>
       </w:r>
+    </w:p>
+  </w:footnote>
+  <w:footnote w:type="continuationNotice" w:id="1">
+    <w:p>
+      <w:pPr>
+        <w:spacing w:before="0" w:after="0" w:line="240" w:lineRule="auto"/>
+      </w:pPr>
     </w:p>
   </w:footnote>
 </w:footnotes>
 </file>
 
 <file path=word/header1.xml><?xml version="1.0" encoding="utf-8"?>
-<w:hdr xmlns:wpc="http://schemas.microsoft.com/office/word/2010/wordprocessingCanvas" xmlns:cx="http://schemas.microsoft.com/office/drawing/2014/chartex" xmlns:cx1="http://schemas.microsoft.com/office/drawing/2015/9/8/chartex" xmlns:cx2="http://schemas.microsoft.com/office/drawing/2015/10/21/chartex" xmlns:cx3="http://schemas.microsoft.com/office/drawing/2016/5/9/chartex" xmlns:cx4="http://schemas.microsoft.com/office/drawing/2016/5/10/chartex" xmlns:cx5="http://schemas.microsoft.com/office/drawing/2016/5/11/chartex" xmlns:cx6="http://schemas.microsoft.com/office/drawing/2016/5/12/chartex" xmlns:cx7="http://schemas.microsoft.com/office/drawing/2016/5/13/chartex" xmlns:cx8="http://schemas.microsoft.com/office/drawing/2016/5/14/chartex" xmlns:mc="http://schemas.openxmlformats.org/markup-compatibility/2006" xmlns:aink="http://schemas.microsoft.com/office/drawing/2016/ink" xmlns:am3d="http://schemas.microsoft.com/office/drawing/2017/model3d" xmlns:o="urn:schemas-microsoft-com:office:office" xmlns:oel="http://schemas.microsoft.com/office/2019/extlst" xmlns:r="http://schemas.openxmlformats.org/officeDocument/2006/relationships" xmlns:m="http://schemas.openxmlformats.org/officeDocument/2006/math" xmlns:v="urn:schemas-microsoft-com:vml" xmlns:wp14="http://schemas.microsoft.com/office/word/2010/wordprocessingDrawing" xmlns:wp="http://schemas.openxmlformats.org/drawingml/2006/wordprocessingDrawing" xmlns:w10="urn:schemas-microsoft-com:office:word" xmlns:w="http://schemas.openxmlformats.org/wordprocessingml/2006/main" xmlns:w14="http://schemas.microsoft.com/office/word/2010/wordml" xmlns:w15="http://schemas.microsoft.com/office/word/2012/wordml" xmlns:w16cex="http://schemas.microsoft.com/office/word/2018/wordml/cex" xmlns:w16cid="http://schemas.microsoft.com/office/word/2016/wordml/cid" xmlns:w16="http://schemas.microsoft.com/office/word/2018/wordml" xmlns:w16sdtdh="http://schemas.microsoft.com/office/word/2020/wordml/sdtdatahash" xmlns:w16se="http://schemas.microsoft.com/office/word/2015/wordml/symex" xmlns:wpg="http://schemas.microsoft.com/office/word/2010/wordprocessingGroup" xmlns:wpi="http://schemas.microsoft.com/office/word/2010/wordprocessingInk" xmlns:wne="http://schemas.microsoft.com/office/word/2006/wordml" xmlns:wps="http://schemas.microsoft.com/office/word/2010/wordprocessingShape" mc:Ignorable="w14 w15 w16se w16cid w16 w16cex w16sdtdh wp14">
+<w:hdr xmlns:wpc="http://schemas.microsoft.com/office/word/2010/wordprocessingCanvas" xmlns:cx="http://schemas.microsoft.com/office/drawing/2014/chartex" xmlns:cx1="http://schemas.microsoft.com/office/drawing/2015/9/8/chartex" xmlns:cx2="http://schemas.microsoft.com/office/drawing/2015/10/21/chartex" xmlns:cx3="http://schemas.microsoft.com/office/drawing/2016/5/9/chartex" xmlns:cx4="http://schemas.microsoft.com/office/drawing/2016/5/10/chartex" xmlns:cx5="http://schemas.microsoft.com/office/drawing/2016/5/11/chartex" xmlns:cx6="http://schemas.microsoft.com/office/drawing/2016/5/12/chartex" xmlns:cx7="http://schemas.microsoft.com/office/drawing/2016/5/13/chartex" xmlns:cx8="http://schemas.microsoft.com/office/drawing/2016/5/14/chartex" xmlns:mc="http://schemas.openxmlformats.org/markup-compatibility/2006" xmlns:aink="http://schemas.microsoft.com/office/drawing/2016/ink" xmlns:am3d="http://schemas.microsoft.com/office/drawing/2017/model3d" xmlns:o="urn:schemas-microsoft-com:office:office" xmlns:oel="http://schemas.microsoft.com/office/2019/extlst" xmlns:r="http://schemas.openxmlformats.org/officeDocument/2006/relationships" xmlns:m="http://schemas.openxmlformats.org/officeDocument/2006/math" xmlns:v="urn:schemas-microsoft-com:vml" xmlns:wp14="http://schemas.microsoft.com/office/word/2010/wordprocessingDrawing" xmlns:wp="http://schemas.openxmlformats.org/drawingml/2006/wordprocessingDrawing" xmlns:w10="urn:schemas-microsoft-com:office:word" xmlns:w="http://schemas.openxmlformats.org/wordprocessingml/2006/main" xmlns:w14="http://schemas.microsoft.com/office/word/2010/wordml" xmlns:w15="http://schemas.microsoft.com/office/word/2012/wordml" xmlns:w16cex="http://schemas.microsoft.com/office/word/2018/wordml/cex" xmlns:w16cid="http://schemas.microsoft.com/office/word/2016/wordml/cid" xmlns:w16="http://schemas.microsoft.com/office/word/2018/wordml" xmlns:w16du="http://schemas.microsoft.com/office/word/2023/wordml/word16du" xmlns:w16sdtdh="http://schemas.microsoft.com/office/word/2020/wordml/sdtdatahash" xmlns:w16se="http://schemas.microsoft.com/office/word/2015/wordml/symex" xmlns:wpg="http://schemas.microsoft.com/office/word/2010/wordprocessingGroup" xmlns:wpi="http://schemas.microsoft.com/office/word/2010/wordprocessingInk" xmlns:wne="http://schemas.microsoft.com/office/word/2006/wordml" xmlns:wps="http://schemas.microsoft.com/office/word/2010/wordprocessingShape" mc:Ignorable="w14 w15 w16se w16cid w16 w16cex w16sdtdh w16du wp14">
+  <w:p>
+    <w:pPr>
+      <w:pStyle w:val="Header"/>
+    </w:pPr>
+    <w:r>
+      <w:rPr>
+        <w:noProof/>
+      </w:rPr>
+      <mc:AlternateContent>
+        <mc:Choice Requires="wps">
+          <w:drawing>
+            <wp:anchor distT="0" distB="0" distL="0" distR="0" simplePos="0" relativeHeight="251658243" behindDoc="0" locked="0" layoutInCell="1" allowOverlap="1" wp14:anchorId="0EAA97EC" wp14:editId="4E2CEE1B">
+              <wp:simplePos x="635" y="635"/>
+              <wp:positionH relativeFrom="page">
+                <wp:align>center</wp:align>
+              </wp:positionH>
+              <wp:positionV relativeFrom="page">
+                <wp:align>top</wp:align>
+              </wp:positionV>
+              <wp:extent cx="505460" cy="539115"/>
+              <wp:effectExtent l="0" t="0" r="2540" b="6985"/>
+              <wp:wrapNone/>
+              <wp:docPr id="636147242" name="Text Box 14" descr="OFFICIAL">
+                <a:extLst xmlns:a="http://schemas.openxmlformats.org/drawingml/2006/main">
+                  <a:ext uri="{5AE41FA2-C0FF-4470-9BD4-5FADCA87CBE2}">
+                    <aclsh:classification xmlns:aclsh="http://schemas.microsoft.com/office/drawing/2020/classificationShape" classificationOutcomeType="hdr"/>
+                  </a:ext>
+                </a:extLst>
+              </wp:docPr>
+              <wp:cNvGraphicFramePr/>
+              <a:graphic xmlns:a="http://schemas.openxmlformats.org/drawingml/2006/main">
+                <a:graphicData uri="http://schemas.microsoft.com/office/word/2010/wordprocessingShape">
+                  <wps:wsp>
+                    <wps:cNvSpPr txBox="1"/>
+                    <wps:spPr>
+                      <a:xfrm>
+                        <a:off x="0" y="0"/>
+                        <a:ext cx="505460" cy="539115"/>
+                      </a:xfrm>
+                      <a:prstGeom prst="rect">
+                        <a:avLst/>
+                      </a:prstGeom>
+                      <a:noFill/>
+                      <a:ln>
+                        <a:noFill/>
+                      </a:ln>
+                    </wps:spPr>
+                    <wps:txbx>
+                      <w:txbxContent>
+                        <w:p>
+                          <w:pPr>
+                            <w:spacing w:after="0"/>
+                            <w:rPr>
+                              <w:rFonts w:ascii="Calibri" w:hAnsi="Calibri" w:cs="Calibri"/>
+                              <w:noProof/>
+                              <w:color w:val="000000"/>
+                              <w:sz w:val="22"/>
+                              <w:szCs w:val="22"/>
+                            </w:rPr>
+                          </w:pPr>
+                          <w:r>
+                            <w:rPr>
+                              <w:rFonts w:ascii="Calibri" w:hAnsi="Calibri" w:cs="Calibri"/>
+                              <w:noProof/>
+                              <w:color w:val="000000"/>
+                              <w:sz w:val="22"/>
+                              <w:szCs w:val="22"/>
+                            </w:rPr>
+                            <w:t>OFFICIAL</w:t>
+                          </w:r>
+                        </w:p>
+                      </w:txbxContent>
+                    </wps:txbx>
+                    <wps:bodyPr rot="0" spcFirstLastPara="0" vertOverflow="overflow" horzOverflow="overflow" vert="horz" wrap="none" lIns="0" tIns="190500" rIns="0" bIns="0" numCol="1" spcCol="0" rtlCol="0" fromWordArt="0" anchor="t" anchorCtr="0" forceAA="0" compatLnSpc="1">
+                      <a:prstTxWarp prst="textNoShape">
+                        <a:avLst/>
+                      </a:prstTxWarp>
+                      <a:spAutoFit/>
+                    </wps:bodyPr>
+                  </wps:wsp>
+                </a:graphicData>
+              </a:graphic>
+            </wp:anchor>
+          </w:drawing>
+        </mc:Choice>
+        <mc:Fallback>
+          <w:pict>
+            <v:shapetype w14:anchorId="0EAA97EC" id="_x0000_t202" coordsize="21600,21600" o:spt="202" path="m,l,21600r21600,l21600,xe">
+              <v:stroke joinstyle="miter"/>
+              <v:path gradientshapeok="t" o:connecttype="rect"/>
+            </v:shapetype>
+            <v:shape id="Text Box 14" o:spid="_x0000_s1026" type="#_x0000_t202" alt="OFFICIAL" style="position:absolute;margin-left:0;margin-top:0;width:39.8pt;height:42.45pt;z-index:251658243;visibility:visible;mso-wrap-style:none;mso-wrap-distance-left:0;mso-wrap-distance-top:0;mso-wrap-distance-right:0;mso-wrap-distance-bottom:0;mso-position-horizontal:center;mso-position-horizontal-relative:page;mso-position-vertical:top;mso-position-vertical-relative:page;v-text-anchor:top" o:gfxdata="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" filled="f" stroked="f">
+              <v:fill o:detectmouseclick="t"/>
+              <v:textbox style="mso-fit-shape-to-text:t" inset="0,15pt,0,0">
+                <w:txbxContent>
+                  <w:p>
+                    <w:pPr>
+                      <w:spacing w:after="0"/>
+                      <w:rPr>
+                        <w:rFonts w:ascii="Calibri" w:hAnsi="Calibri" w:cs="Calibri"/>
+                        <w:noProof/>
+                        <w:color w:val="000000"/>
+                        <w:sz w:val="22"/>
+                        <w:szCs w:val="22"/>
+                      </w:rPr>
+                    </w:pPr>
+                    <w:r>
+                      <w:rPr>
+                        <w:rFonts w:ascii="Calibri" w:hAnsi="Calibri" w:cs="Calibri"/>
+                        <w:noProof/>
+                        <w:color w:val="000000"/>
+                        <w:sz w:val="22"/>
+                        <w:szCs w:val="22"/>
+                      </w:rPr>
+                      <w:t>OFFICIAL</w:t>
+                    </w:r>
+                  </w:p>
+                </w:txbxContent>
+              </v:textbox>
+              <w10:wrap anchorx="page" anchory="page"/>
+            </v:shape>
+          </w:pict>
+        </mc:Fallback>
+      </mc:AlternateContent>
+    </w:r>
+  </w:p>
+</w:hdr>
+</file>
+
+<file path=word/header2.xml><?xml version="1.0" encoding="utf-8"?>
+<w:hdr xmlns:wpc="http://schemas.microsoft.com/office/word/2010/wordprocessingCanvas" xmlns:cx="http://schemas.microsoft.com/office/drawing/2014/chartex" xmlns:cx1="http://schemas.microsoft.com/office/drawing/2015/9/8/chartex" xmlns:cx2="http://schemas.microsoft.com/office/drawing/2015/10/21/chartex" xmlns:cx3="http://schemas.microsoft.com/office/drawing/2016/5/9/chartex" xmlns:cx4="http://schemas.microsoft.com/office/drawing/2016/5/10/chartex" xmlns:cx5="http://schemas.microsoft.com/office/drawing/2016/5/11/chartex" xmlns:cx6="http://schemas.microsoft.com/office/drawing/2016/5/12/chartex" xmlns:cx7="http://schemas.microsoft.com/office/drawing/2016/5/13/chartex" xmlns:cx8="http://schemas.microsoft.com/office/drawing/2016/5/14/chartex" xmlns:mc="http://schemas.openxmlformats.org/markup-compatibility/2006" xmlns:aink="http://schemas.microsoft.com/office/drawing/2016/ink" xmlns:am3d="http://schemas.microsoft.com/office/drawing/2017/model3d" xmlns:o="urn:schemas-microsoft-com:office:office" xmlns:oel="http://schemas.microsoft.com/office/2019/extlst" xmlns:r="http://schemas.openxmlformats.org/officeDocument/2006/relationships" xmlns:m="http://schemas.openxmlformats.org/officeDocument/2006/math" xmlns:v="urn:schemas-microsoft-com:vml" xmlns:wp14="http://schemas.microsoft.com/office/word/2010/wordprocessingDrawing" xmlns:wp="http://schemas.openxmlformats.org/drawingml/2006/wordprocessingDrawing" xmlns:w10="urn:schemas-microsoft-com:office:word" xmlns:w="http://schemas.openxmlformats.org/wordprocessingml/2006/main" xmlns:w14="http://schemas.microsoft.com/office/word/2010/wordml" xmlns:w15="http://schemas.microsoft.com/office/word/2012/wordml" xmlns:w16cex="http://schemas.microsoft.com/office/word/2018/wordml/cex" xmlns:w16cid="http://schemas.microsoft.com/office/word/2016/wordml/cid" xmlns:w16="http://schemas.microsoft.com/office/word/2018/wordml" xmlns:w16du="http://schemas.microsoft.com/office/word/2023/wordml/word16du" xmlns:w16sdtdh="http://schemas.microsoft.com/office/word/2020/wordml/sdtdatahash" xmlns:w16se="http://schemas.microsoft.com/office/word/2015/wordml/symex" xmlns:wpg="http://schemas.microsoft.com/office/word/2010/wordprocessingGroup" xmlns:wpi="http://schemas.microsoft.com/office/word/2010/wordprocessingInk" xmlns:wne="http://schemas.microsoft.com/office/word/2006/wordml" xmlns:wps="http://schemas.microsoft.com/office/word/2010/wordprocessingShape" mc:Ignorable="w14 w15 w16se w16cid w16 w16cex w16sdtdh w16du wp14">
   <w:p>
     <w:pPr>
       <w:pStyle w:val="NoSpacing"/>
       <w:jc w:val="center"/>
     </w:pPr>
+    <w:r>
+      <w:rPr>
+        <w:noProof/>
+      </w:rPr>
+      <mc:AlternateContent>
+        <mc:Choice Requires="wps">
+          <w:drawing>
+            <wp:anchor distT="0" distB="0" distL="0" distR="0" simplePos="0" relativeHeight="251658244" behindDoc="0" locked="0" layoutInCell="1" allowOverlap="1" wp14:anchorId="20CD2785" wp14:editId="2B634C3B">
+              <wp:simplePos x="0" y="0"/>
+              <wp:positionH relativeFrom="page">
+                <wp:align>center</wp:align>
+              </wp:positionH>
+              <wp:positionV relativeFrom="page">
+                <wp:align>top</wp:align>
+              </wp:positionV>
+              <wp:extent cx="505460" cy="539115"/>
+              <wp:effectExtent l="0" t="0" r="2540" b="6985"/>
+              <wp:wrapNone/>
+              <wp:docPr id="216432699" name="Text Box 15" descr="OFFICIAL">
+                <a:extLst xmlns:a="http://schemas.openxmlformats.org/drawingml/2006/main">
+                  <a:ext uri="{5AE41FA2-C0FF-4470-9BD4-5FADCA87CBE2}">
+                    <aclsh:classification xmlns:aclsh="http://schemas.microsoft.com/office/drawing/2020/classificationShape" classificationOutcomeType="hdr"/>
+                  </a:ext>
+                </a:extLst>
+              </wp:docPr>
+              <wp:cNvGraphicFramePr/>
+              <a:graphic xmlns:a="http://schemas.openxmlformats.org/drawingml/2006/main">
+                <a:graphicData uri="http://schemas.microsoft.com/office/word/2010/wordprocessingShape">
+                  <wps:wsp>
+                    <wps:cNvSpPr txBox="1"/>
+                    <wps:spPr>
+                      <a:xfrm>
+                        <a:off x="0" y="0"/>
+                        <a:ext cx="505460" cy="539115"/>
+                      </a:xfrm>
+                      <a:prstGeom prst="rect">
+                        <a:avLst/>
+                      </a:prstGeom>
+                      <a:noFill/>
+                      <a:ln>
+                        <a:noFill/>
+                      </a:ln>
+                    </wps:spPr>
+                    <wps:txbx>
+                      <w:txbxContent>
+                        <w:p>
+                          <w:pPr>
+                            <w:spacing w:after="0"/>
+                            <w:rPr>
+                              <w:rFonts w:ascii="Calibri" w:hAnsi="Calibri" w:cs="Calibri"/>
+                              <w:noProof/>
+                              <w:color w:val="000000"/>
+                              <w:sz w:val="22"/>
+                              <w:szCs w:val="22"/>
+                            </w:rPr>
+                          </w:pPr>
+                          <w:r>
+                            <w:rPr>
+                              <w:rFonts w:ascii="Calibri" w:hAnsi="Calibri" w:cs="Calibri"/>
+                              <w:noProof/>
+                              <w:color w:val="000000"/>
+                              <w:sz w:val="22"/>
+                              <w:szCs w:val="22"/>
+                            </w:rPr>
+                            <w:t>OFFICIAL</w:t>
+                          </w:r>
+                        </w:p>
+                      </w:txbxContent>
+                    </wps:txbx>
+                    <wps:bodyPr rot="0" spcFirstLastPara="0" vertOverflow="overflow" horzOverflow="overflow" vert="horz" wrap="none" lIns="0" tIns="190500" rIns="0" bIns="0" numCol="1" spcCol="0" rtlCol="0" fromWordArt="0" anchor="t" anchorCtr="0" forceAA="0" compatLnSpc="1">
+                      <a:prstTxWarp prst="textNoShape">
+                        <a:avLst/>
+                      </a:prstTxWarp>
+                      <a:spAutoFit/>
+                    </wps:bodyPr>
+                  </wps:wsp>
+                </a:graphicData>
+              </a:graphic>
+            </wp:anchor>
+          </w:drawing>
+        </mc:Choice>
+        <mc:Fallback>
+          <w:pict>
+            <v:shapetype w14:anchorId="20CD2785" id="_x0000_t202" coordsize="21600,21600" o:spt="202" path="m,l,21600r21600,l21600,xe">
+              <v:stroke joinstyle="miter"/>
+              <v:path gradientshapeok="t" o:connecttype="rect"/>
+            </v:shapetype>
+            <v:shape id="Text Box 15" o:spid="_x0000_s1027" type="#_x0000_t202" alt="OFFICIAL" style="position:absolute;left:0;text-align:left;margin-left:0;margin-top:0;width:39.8pt;height:42.45pt;z-index:251658244;visibility:visible;mso-wrap-style:none;mso-wrap-distance-left:0;mso-wrap-distance-top:0;mso-wrap-distance-right:0;mso-wrap-distance-bottom:0;mso-position-horizontal:center;mso-position-horizontal-relative:page;mso-position-vertical:top;mso-position-vertical-relative:page;v-text-anchor:top" o:gfxdata="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" filled="f" stroked="f">
+              <v:fill o:detectmouseclick="t"/>
+              <v:textbox style="mso-fit-shape-to-text:t" inset="0,15pt,0,0">
+                <w:txbxContent>
+                  <w:p>
+                    <w:pPr>
+                      <w:spacing w:after="0"/>
+                      <w:rPr>
+                        <w:rFonts w:ascii="Calibri" w:hAnsi="Calibri" w:cs="Calibri"/>
+                        <w:noProof/>
+                        <w:color w:val="000000"/>
+                        <w:sz w:val="22"/>
+                        <w:szCs w:val="22"/>
+                      </w:rPr>
+                    </w:pPr>
+                    <w:r>
+                      <w:rPr>
+                        <w:rFonts w:ascii="Calibri" w:hAnsi="Calibri" w:cs="Calibri"/>
+                        <w:noProof/>
+                        <w:color w:val="000000"/>
+                        <w:sz w:val="22"/>
+                        <w:szCs w:val="22"/>
+                      </w:rPr>
+                      <w:t>OFFICIAL</w:t>
+                    </w:r>
+                  </w:p>
+                </w:txbxContent>
+              </v:textbox>
+              <w10:wrap anchorx="page" anchory="page"/>
+            </v:shape>
+          </w:pict>
+        </mc:Fallback>
+      </mc:AlternateContent>
+    </w:r>
+  </w:p>
+</w:hdr>
+</file>
+
+<file path=word/header3.xml><?xml version="1.0" encoding="utf-8"?>
+<w:hdr xmlns:wpc="http://schemas.microsoft.com/office/word/2010/wordprocessingCanvas" xmlns:cx="http://schemas.microsoft.com/office/drawing/2014/chartex" xmlns:cx1="http://schemas.microsoft.com/office/drawing/2015/9/8/chartex" xmlns:cx2="http://schemas.microsoft.com/office/drawing/2015/10/21/chartex" xmlns:cx3="http://schemas.microsoft.com/office/drawing/2016/5/9/chartex" xmlns:cx4="http://schemas.microsoft.com/office/drawing/2016/5/10/chartex" xmlns:cx5="http://schemas.microsoft.com/office/drawing/2016/5/11/chartex" xmlns:cx6="http://schemas.microsoft.com/office/drawing/2016/5/12/chartex" xmlns:cx7="http://schemas.microsoft.com/office/drawing/2016/5/13/chartex" xmlns:cx8="http://schemas.microsoft.com/office/drawing/2016/5/14/chartex" xmlns:mc="http://schemas.openxmlformats.org/markup-compatibility/2006" xmlns:aink="http://schemas.microsoft.com/office/drawing/2016/ink" xmlns:am3d="http://schemas.microsoft.com/office/drawing/2017/model3d" xmlns:o="urn:schemas-microsoft-com:office:office" xmlns:oel="http://schemas.microsoft.com/office/2019/extlst" xmlns:r="http://schemas.openxmlformats.org/officeDocument/2006/relationships" xmlns:m="http://schemas.openxmlformats.org/officeDocument/2006/math" xmlns:v="urn:schemas-microsoft-com:vml" xmlns:wp14="http://schemas.microsoft.com/office/word/2010/wordprocessingDrawing" xmlns:wp="http://schemas.openxmlformats.org/drawingml/2006/wordprocessingDrawing" xmlns:w10="urn:schemas-microsoft-com:office:word" xmlns:w="http://schemas.openxmlformats.org/wordprocessingml/2006/main" xmlns:w14="http://schemas.microsoft.com/office/word/2010/wordml" xmlns:w15="http://schemas.microsoft.com/office/word/2012/wordml" xmlns:w16cex="http://schemas.microsoft.com/office/word/2018/wordml/cex" xmlns:w16cid="http://schemas.microsoft.com/office/word/2016/wordml/cid" xmlns:w16="http://schemas.microsoft.com/office/word/2018/wordml" xmlns:w16du="http://schemas.microsoft.com/office/word/2023/wordml/word16du" xmlns:w16sdtdh="http://schemas.microsoft.com/office/word/2020/wordml/sdtdatahash" xmlns:w16se="http://schemas.microsoft.com/office/word/2015/wordml/symex" xmlns:wpg="http://schemas.microsoft.com/office/word/2010/wordprocessingGroup" xmlns:wpi="http://schemas.microsoft.com/office/word/2010/wordprocessingInk" xmlns:wne="http://schemas.microsoft.com/office/word/2006/wordml" xmlns:wps="http://schemas.microsoft.com/office/word/2010/wordprocessingShape" mc:Ignorable="w14 w15 w16se w16cid w16 w16cex w16sdtdh w16du wp14">
+  <w:p>
+    <w:pPr>
+      <w:pStyle w:val="Header"/>
+    </w:pPr>
+    <w:r>
+      <w:rPr>
+        <w:noProof/>
+      </w:rPr>
+      <mc:AlternateContent>
+        <mc:Choice Requires="wps">
+          <w:drawing>
+            <wp:anchor distT="0" distB="0" distL="0" distR="0" simplePos="0" relativeHeight="251658242" behindDoc="0" locked="0" layoutInCell="1" allowOverlap="1" wp14:anchorId="4A95AD76" wp14:editId="5661A7A9">
+              <wp:simplePos x="635" y="635"/>
+              <wp:positionH relativeFrom="page">
+                <wp:align>center</wp:align>
+              </wp:positionH>
+              <wp:positionV relativeFrom="page">
+                <wp:align>top</wp:align>
+              </wp:positionV>
+              <wp:extent cx="505460" cy="539115"/>
+              <wp:effectExtent l="0" t="0" r="2540" b="6985"/>
+              <wp:wrapNone/>
+              <wp:docPr id="585570704" name="Text Box 13" descr="OFFICIAL">
+                <a:extLst xmlns:a="http://schemas.openxmlformats.org/drawingml/2006/main">
+                  <a:ext uri="{5AE41FA2-C0FF-4470-9BD4-5FADCA87CBE2}">
+                    <aclsh:classification xmlns:aclsh="http://schemas.microsoft.com/office/drawing/2020/classificationShape" classificationOutcomeType="hdr"/>
+                  </a:ext>
+                </a:extLst>
+              </wp:docPr>
+              <wp:cNvGraphicFramePr/>
+              <a:graphic xmlns:a="http://schemas.openxmlformats.org/drawingml/2006/main">
+                <a:graphicData uri="http://schemas.microsoft.com/office/word/2010/wordprocessingShape">
+                  <wps:wsp>
+                    <wps:cNvSpPr txBox="1"/>
+                    <wps:spPr>
+                      <a:xfrm>
+                        <a:off x="0" y="0"/>
+                        <a:ext cx="505460" cy="539115"/>
+                      </a:xfrm>
+                      <a:prstGeom prst="rect">
+                        <a:avLst/>
+                      </a:prstGeom>
+                      <a:noFill/>
+                      <a:ln>
+                        <a:noFill/>
+                      </a:ln>
+                    </wps:spPr>
+                    <wps:txbx>
+                      <w:txbxContent>
+                        <w:p>
+                          <w:pPr>
+                            <w:spacing w:after="0"/>
+                            <w:rPr>
+                              <w:rFonts w:ascii="Calibri" w:hAnsi="Calibri" w:cs="Calibri"/>
+                              <w:noProof/>
+                              <w:color w:val="000000"/>
+                              <w:sz w:val="22"/>
+                              <w:szCs w:val="22"/>
+                            </w:rPr>
+                          </w:pPr>
+                          <w:r>
+                            <w:rPr>
+                              <w:rFonts w:ascii="Calibri" w:hAnsi="Calibri" w:cs="Calibri"/>
+                              <w:noProof/>
+                              <w:color w:val="000000"/>
+                              <w:sz w:val="22"/>
+                              <w:szCs w:val="22"/>
+                            </w:rPr>
+                            <w:t>OFFICIAL</w:t>
+                          </w:r>
+                        </w:p>
+                      </w:txbxContent>
+                    </wps:txbx>
+                    <wps:bodyPr rot="0" spcFirstLastPara="0" vertOverflow="overflow" horzOverflow="overflow" vert="horz" wrap="none" lIns="0" tIns="190500" rIns="0" bIns="0" numCol="1" spcCol="0" rtlCol="0" fromWordArt="0" anchor="t" anchorCtr="0" forceAA="0" compatLnSpc="1">
+                      <a:prstTxWarp prst="textNoShape">
+                        <a:avLst/>
+                      </a:prstTxWarp>
+                      <a:spAutoFit/>
+                    </wps:bodyPr>
+                  </wps:wsp>
+                </a:graphicData>
+              </a:graphic>
+            </wp:anchor>
+          </w:drawing>
+        </mc:Choice>
+        <mc:Fallback>
+          <w:pict>
+            <v:shapetype w14:anchorId="4A95AD76" id="_x0000_t202" coordsize="21600,21600" o:spt="202" path="m,l,21600r21600,l21600,xe">
+              <v:stroke joinstyle="miter"/>
+              <v:path gradientshapeok="t" o:connecttype="rect"/>
+            </v:shapetype>
+            <v:shape id="Text Box 13" o:spid="_x0000_s1031" type="#_x0000_t202" alt="OFFICIAL" style="position:absolute;margin-left:0;margin-top:0;width:39.8pt;height:42.45pt;z-index:251658242;visibility:visible;mso-wrap-style:none;mso-wrap-distance-left:0;mso-wrap-distance-top:0;mso-wrap-distance-right:0;mso-wrap-distance-bottom:0;mso-position-horizontal:center;mso-position-horizontal-relative:page;mso-position-vertical:top;mso-position-vertical-relative:page;v-text-anchor:top" o:gfxdata="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" filled="f" stroked="f">
+              <v:fill o:detectmouseclick="t"/>
+              <v:textbox style="mso-fit-shape-to-text:t" inset="0,15pt,0,0">
+                <w:txbxContent>
+                  <w:p>
+                    <w:pPr>
+                      <w:spacing w:after="0"/>
+                      <w:rPr>
+                        <w:rFonts w:ascii="Calibri" w:hAnsi="Calibri" w:cs="Calibri"/>
+                        <w:noProof/>
+                        <w:color w:val="000000"/>
+                        <w:sz w:val="22"/>
+                        <w:szCs w:val="22"/>
+                      </w:rPr>
+                    </w:pPr>
+                    <w:r>
+                      <w:rPr>
+                        <w:rFonts w:ascii="Calibri" w:hAnsi="Calibri" w:cs="Calibri"/>
+                        <w:noProof/>
+                        <w:color w:val="000000"/>
+                        <w:sz w:val="22"/>
+                        <w:szCs w:val="22"/>
+                      </w:rPr>
+                      <w:t>OFFICIAL</w:t>
+                    </w:r>
+                  </w:p>
+                </w:txbxContent>
+              </v:textbox>
+              <w10:wrap anchorx="page" anchory="page"/>
+            </v:shape>
+          </w:pict>
+        </mc:Fallback>
+      </mc:AlternateContent>
+    </w:r>
   </w:p>
 </w:hdr>
 </file>
 
 <file path=word/numbering.xml><?xml version="1.0" encoding="utf-8"?>
-<w:numbering xmlns:wpc="http://schemas.microsoft.com/office/word/2010/wordprocessingCanvas" xmlns:cx="http://schemas.microsoft.com/office/drawing/2014/chartex" xmlns:cx1="http://schemas.microsoft.com/office/drawing/2015/9/8/chartex" xmlns:cx2="http://schemas.microsoft.com/office/drawing/2015/10/21/chartex" xmlns:cx3="http://schemas.microsoft.com/office/drawing/2016/5/9/chartex" xmlns:cx4="http://schemas.microsoft.com/office/drawing/2016/5/10/chartex" xmlns:cx5="http://schemas.microsoft.com/office/drawing/2016/5/11/chartex" xmlns:cx6="http://schemas.microsoft.com/office/drawing/2016/5/12/chartex" xmlns:cx7="http://schemas.microsoft.com/office/drawing/2016/5/13/chartex" xmlns:cx8="http://schemas.microsoft.com/office/drawing/2016/5/14/chartex" xmlns:mc="http://schemas.openxmlformats.org/markup-compatibility/2006" xmlns:aink="http://schemas.microsoft.com/office/drawing/2016/ink" xmlns:am3d="http://schemas.microsoft.com/office/drawing/2017/model3d" xmlns:o="urn:schemas-microsoft-com:office:office" xmlns:oel="http://schemas.microsoft.com/office/2019/extlst" xmlns:r="http://schemas.openxmlformats.org/officeDocument/2006/relationships" xmlns:m="http://schemas.openxmlformats.org/officeDocument/2006/math" xmlns:v="urn:schemas-microsoft-com:vml" xmlns:wp14="http://schemas.microsoft.com/office/word/2010/wordprocessingDrawing" xmlns:wp="http://schemas.openxmlformats.org/drawingml/2006/wordprocessingDrawing" xmlns:w10="urn:schemas-microsoft-com:office:word" xmlns:w="http://schemas.openxmlformats.org/wordprocessingml/2006/main" xmlns:w14="http://schemas.microsoft.com/office/word/2010/wordml" xmlns:w15="http://schemas.microsoft.com/office/word/2012/wordml" xmlns:w16cex="http://schemas.microsoft.com/office/word/2018/wordml/cex" xmlns:w16cid="http://schemas.microsoft.com/office/word/2016/wordml/cid" xmlns:w16="http://schemas.microsoft.com/office/word/2018/wordml" xmlns:w16sdtdh="http://schemas.microsoft.com/office/word/2020/wordml/sdtdatahash" xmlns:w16se="http://schemas.microsoft.com/office/word/2015/wordml/symex" xmlns:wpg="http://schemas.microsoft.com/office/word/2010/wordprocessingGroup" xmlns:wpi="http://schemas.microsoft.com/office/word/2010/wordprocessingInk" xmlns:wne="http://schemas.microsoft.com/office/word/2006/wordml" xmlns:wps="http://schemas.microsoft.com/office/word/2010/wordprocessingShape" mc:Ignorable="w14 w15 w16se w16cid w16 w16cex w16sdtdh wp14">
+<w:numbering xmlns:wpc="http://schemas.microsoft.com/office/word/2010/wordprocessingCanvas" xmlns:cx="http://schemas.microsoft.com/office/drawing/2014/chartex" xmlns:cx1="http://schemas.microsoft.com/office/drawing/2015/9/8/chartex" xmlns:cx2="http://schemas.microsoft.com/office/drawing/2015/10/21/chartex" xmlns:cx3="http://schemas.microsoft.com/office/drawing/2016/5/9/chartex" xmlns:cx4="http://schemas.microsoft.com/office/drawing/2016/5/10/chartex" xmlns:cx5="http://schemas.microsoft.com/office/drawing/2016/5/11/chartex" xmlns:cx6="http://schemas.microsoft.com/office/drawing/2016/5/12/chartex" xmlns:cx7="http://schemas.microsoft.com/office/drawing/2016/5/13/chartex" xmlns:cx8="http://schemas.microsoft.com/office/drawing/2016/5/14/chartex" xmlns:mc="http://schemas.openxmlformats.org/markup-compatibility/2006" xmlns:aink="http://schemas.microsoft.com/office/drawing/2016/ink" xmlns:am3d="http://schemas.microsoft.com/office/drawing/2017/model3d" xmlns:o="urn:schemas-microsoft-com:office:office" xmlns:oel="http://schemas.microsoft.com/office/2019/extlst" xmlns:r="http://schemas.openxmlformats.org/officeDocument/2006/relationships" xmlns:m="http://schemas.openxmlformats.org/officeDocument/2006/math" xmlns:v="urn:schemas-microsoft-com:vml" xmlns:wp14="http://schemas.microsoft.com/office/word/2010/wordprocessingDrawing" xmlns:wp="http://schemas.openxmlformats.org/drawingml/2006/wordprocessingDrawing" xmlns:w10="urn:schemas-microsoft-com:office:word" xmlns:w="http://schemas.openxmlformats.org/wordprocessingml/2006/main" xmlns:w14="http://schemas.microsoft.com/office/word/2010/wordml" xmlns:w15="http://schemas.microsoft.com/office/word/2012/wordml" xmlns:w16cex="http://schemas.microsoft.com/office/word/2018/wordml/cex" xmlns:w16cid="http://schemas.microsoft.com/office/word/2016/wordml/cid" xmlns:w16="http://schemas.microsoft.com/office/word/2018/wordml" xmlns:w16du="http://schemas.microsoft.com/office/word/2023/wordml/word16du" xmlns:w16sdtdh="http://schemas.microsoft.com/office/word/2020/wordml/sdtdatahash" xmlns:w16se="http://schemas.microsoft.com/office/word/2015/wordml/symex" xmlns:wpg="http://schemas.microsoft.com/office/word/2010/wordprocessingGroup" xmlns:wpi="http://schemas.microsoft.com/office/word/2010/wordprocessingInk" xmlns:wne="http://schemas.microsoft.com/office/word/2006/wordml" xmlns:wps="http://schemas.microsoft.com/office/word/2010/wordprocessingShape" mc:Ignorable="w14 w15 w16se w16cid w16 w16cex w16sdtdh w16du wp14">
   <w:abstractNum w:abstractNumId="0" w15:restartNumberingAfterBreak="0">
     <w:nsid w:val="0A2A154D"/>
     <w:multiLevelType w:val="multilevel"/>
@@ -4292,7 +5056,7 @@
 </file>
 
 <file path=word/styles.xml><?xml version="1.0" encoding="utf-8"?>
-<w:styles xmlns:mc="http://schemas.openxmlformats.org/markup-compatibility/2006" xmlns:r="http://schemas.openxmlformats.org/officeDocument/2006/relationships" xmlns:w="http://schemas.openxmlformats.org/wordprocessingml/2006/main" xmlns:w14="http://schemas.microsoft.com/office/word/2010/wordml" xmlns:w15="http://schemas.microsoft.com/office/word/2012/wordml" xmlns:w16cex="http://schemas.microsoft.com/office/word/2018/wordml/cex" xmlns:w16cid="http://schemas.microsoft.com/office/word/2016/wordml/cid" xmlns:w16="http://schemas.microsoft.com/office/word/2018/wordml" xmlns:w16sdtdh="http://schemas.microsoft.com/office/word/2020/wordml/sdtdatahash" xmlns:w16se="http://schemas.microsoft.com/office/word/2015/wordml/symex" mc:Ignorable="w14 w15 w16se w16cid w16 w16cex w16sdtdh">
+<w:styles xmlns:mc="http://schemas.openxmlformats.org/markup-compatibility/2006" xmlns:r="http://schemas.openxmlformats.org/officeDocument/2006/relationships" xmlns:w="http://schemas.openxmlformats.org/wordprocessingml/2006/main" xmlns:w14="http://schemas.microsoft.com/office/word/2010/wordml" xmlns:w15="http://schemas.microsoft.com/office/word/2012/wordml" xmlns:w16cex="http://schemas.microsoft.com/office/word/2018/wordml/cex" xmlns:w16cid="http://schemas.microsoft.com/office/word/2016/wordml/cid" xmlns:w16="http://schemas.microsoft.com/office/word/2018/wordml" xmlns:w16du="http://schemas.microsoft.com/office/word/2023/wordml/word16du" xmlns:w16sdtdh="http://schemas.microsoft.com/office/word/2020/wordml/sdtdatahash" xmlns:w16se="http://schemas.microsoft.com/office/word/2015/wordml/symex" mc:Ignorable="w14 w15 w16se w16cid w16 w16cex w16sdtdh w16du">
   <w:docDefaults>
     <w:rPrDefault>
       <w:rPr>
@@ -4924,6 +5688,7 @@
   <w:style w:type="character" w:default="1" w:styleId="DefaultParagraphFont">
     <w:name w:val="Default Paragraph Font"/>
     <w:uiPriority w:val="1"/>
+    <w:semiHidden/>
     <w:unhideWhenUsed/>
   </w:style>
   <w:style w:type="table" w:default="1" w:styleId="TableNormal">
@@ -6578,15 +7343,28 @@
 </file>
 
 <file path=customXml/item1.xml><?xml version="1.0" encoding="utf-8"?>
-<?mso-contentType ?>
-<FormTemplates xmlns="http://schemas.microsoft.com/sharepoint/v3/contenttype/forms">
-  <Display>DocumentLibraryForm</Display>
-  <Edit>DocumentLibraryForm</Edit>
-  <New>DocumentLibraryForm</New>
-</FormTemplates>
+<p:properties xmlns:p="http://schemas.microsoft.com/office/2006/metadata/properties" xmlns:xsi="http://www.w3.org/2001/XMLSchema-instance" xmlns:pc="http://schemas.microsoft.com/office/infopath/2007/PartnerControls">
+  <documentManagement>
+    <SharedWithUsers xmlns="db2251fd-9fb3-45ff-8d4e-60a325a0cb15">
+      <UserInfo>
+        <DisplayName/>
+        <AccountId xsi:nil="true"/>
+        <AccountType/>
+      </UserInfo>
+    </SharedWithUsers>
+    <lcf76f155ced4ddcb4097134ff3c332f xmlns="66dcf9b9-f409-431f-af51-841b168b1d45">
+      <Terms xmlns="http://schemas.microsoft.com/office/infopath/2007/PartnerControls"/>
+    </lcf76f155ced4ddcb4097134ff3c332f>
+    <TaxCatchAll xmlns="db2251fd-9fb3-45ff-8d4e-60a325a0cb15" xsi:nil="true"/>
+  </documentManagement>
+</p:properties>
 </file>
 
 <file path=customXml/item2.xml><?xml version="1.0" encoding="utf-8"?>
+<b:Sources xmlns:b="http://schemas.openxmlformats.org/officeDocument/2006/bibliography" xmlns="http://schemas.openxmlformats.org/officeDocument/2006/bibliography" SelectedStyle="/APASixthEditionOfficeOnline.xsl" StyleName="APA" Version="6"/>
+</file>
+
+<file path=customXml/item3.xml><?xml version="1.0" encoding="utf-8"?>
 <ct:contentTypeSchema xmlns:ct="http://schemas.microsoft.com/office/2006/metadata/contentType" xmlns:ma="http://schemas.microsoft.com/office/2006/metadata/properties/metaAttributes" ct:_="" ma:_="" ma:contentTypeName="Document" ma:contentTypeID="0x01010078DEAEFA835F6E48B8B4AC3C4BC7050C" ma:contentTypeVersion="16" ma:contentTypeDescription="Create a new document." ma:contentTypeScope="" ma:versionID="fb48c3a1108a04d55bf8a42fa20e1b32">
   <xsd:schema xmlns:xsd="http://www.w3.org/2001/XMLSchema" xmlns:xs="http://www.w3.org/2001/XMLSchema" xmlns:p="http://schemas.microsoft.com/office/2006/metadata/properties" xmlns:ns2="66dcf9b9-f409-431f-af51-841b168b1d45" xmlns:ns3="db2251fd-9fb3-45ff-8d4e-60a325a0cb15" targetNamespace="http://schemas.microsoft.com/office/2006/metadata/properties" ma:root="true" ma:fieldsID="36fab1ef3aff8305c0f8480e4d2c3189" ns2:_="" ns3:_="">
     <xsd:import namespace="66dcf9b9-f409-431f-af51-841b168b1d45"/>
@@ -6829,37 +7607,35 @@
 </ct:contentTypeSchema>
 </file>
 
-<file path=customXml/item3.xml><?xml version="1.0" encoding="utf-8"?>
-<b:Sources xmlns:b="http://schemas.openxmlformats.org/officeDocument/2006/bibliography" xmlns="http://schemas.openxmlformats.org/officeDocument/2006/bibliography" SelectedStyle="/APASixthEditionOfficeOnline.xsl" StyleName="APA" Version="6"/>
-</file>
-
 <file path=customXml/item4.xml><?xml version="1.0" encoding="utf-8"?>
-<p:properties xmlns:p="http://schemas.microsoft.com/office/2006/metadata/properties" xmlns:xsi="http://www.w3.org/2001/XMLSchema-instance" xmlns:pc="http://schemas.microsoft.com/office/infopath/2007/PartnerControls">
-  <documentManagement>
-    <SharedWithUsers xmlns="db2251fd-9fb3-45ff-8d4e-60a325a0cb15">
-      <UserInfo>
-        <DisplayName/>
-        <AccountId xsi:nil="true"/>
-        <AccountType/>
-      </UserInfo>
-    </SharedWithUsers>
-    <lcf76f155ced4ddcb4097134ff3c332f xmlns="66dcf9b9-f409-431f-af51-841b168b1d45">
-      <Terms xmlns="http://schemas.microsoft.com/office/infopath/2007/PartnerControls"/>
-    </lcf76f155ced4ddcb4097134ff3c332f>
-    <TaxCatchAll xmlns="db2251fd-9fb3-45ff-8d4e-60a325a0cb15" xsi:nil="true"/>
-  </documentManagement>
-</p:properties>
+<?mso-contentType ?>
+<FormTemplates xmlns="http://schemas.microsoft.com/sharepoint/v3/contenttype/forms">
+  <Display>DocumentLibraryForm</Display>
+  <Edit>DocumentLibraryForm</Edit>
+  <New>DocumentLibraryForm</New>
+</FormTemplates>
 </file>
 
 <file path=customXml/itemProps1.xml><?xml version="1.0" encoding="utf-8"?>
-<ds:datastoreItem xmlns:ds="http://schemas.openxmlformats.org/officeDocument/2006/customXml" ds:itemID="{E960AF8F-E290-4FBD-945B-7C0EF223F4C4}">
+<ds:datastoreItem xmlns:ds="http://schemas.openxmlformats.org/officeDocument/2006/customXml" ds:itemID="{38B38181-41CB-40CC-8B31-74C8CEB9490C}">
   <ds:schemaRefs>
-    <ds:schemaRef ds:uri="http://schemas.microsoft.com/sharepoint/v3/contenttype/forms"/>
+    <ds:schemaRef ds:uri="http://schemas.microsoft.com/office/2006/metadata/properties"/>
+    <ds:schemaRef ds:uri="http://schemas.microsoft.com/office/infopath/2007/PartnerControls"/>
+    <ds:schemaRef ds:uri="db2251fd-9fb3-45ff-8d4e-60a325a0cb15"/>
+    <ds:schemaRef ds:uri="66dcf9b9-f409-431f-af51-841b168b1d45"/>
   </ds:schemaRefs>
 </ds:datastoreItem>
 </file>
 
 <file path=customXml/itemProps2.xml><?xml version="1.0" encoding="utf-8"?>
+<ds:datastoreItem xmlns:ds="http://schemas.openxmlformats.org/officeDocument/2006/customXml" ds:itemID="{EF2C656D-22B2-F44E-822C-8DE39F440651}">
+  <ds:schemaRefs>
+    <ds:schemaRef ds:uri="http://schemas.openxmlformats.org/officeDocument/2006/bibliography"/>
+  </ds:schemaRefs>
+</ds:datastoreItem>
+</file>
+
+<file path=customXml/itemProps3.xml><?xml version="1.0" encoding="utf-8"?>
 <ds:datastoreItem xmlns:ds="http://schemas.openxmlformats.org/officeDocument/2006/customXml" ds:itemID="{A0397078-3401-4F86-B54A-A7371285426B}">
   <ds:schemaRefs>
     <ds:schemaRef ds:uri="http://schemas.microsoft.com/office/2006/metadata/contentType"/>
@@ -6878,21 +7654,16 @@
 </ds:datastoreItem>
 </file>
 
-<file path=customXml/itemProps3.xml><?xml version="1.0" encoding="utf-8"?>
-<ds:datastoreItem xmlns:ds="http://schemas.openxmlformats.org/officeDocument/2006/customXml" ds:itemID="{EF2C656D-22B2-F44E-822C-8DE39F440651}">
+<file path=customXml/itemProps4.xml><?xml version="1.0" encoding="utf-8"?>
+<ds:datastoreItem xmlns:ds="http://schemas.openxmlformats.org/officeDocument/2006/customXml" ds:itemID="{E960AF8F-E290-4FBD-945B-7C0EF223F4C4}">
   <ds:schemaRefs>
-    <ds:schemaRef ds:uri="http://schemas.openxmlformats.org/officeDocument/2006/bibliography"/>
+    <ds:schemaRef ds:uri="http://schemas.microsoft.com/sharepoint/v3/contenttype/forms"/>
   </ds:schemaRefs>
 </ds:datastoreItem>
 </file>
 
-<file path=customXml/itemProps4.xml><?xml version="1.0" encoding="utf-8"?>
-<ds:datastoreItem xmlns:ds="http://schemas.openxmlformats.org/officeDocument/2006/customXml" ds:itemID="{38B38181-41CB-40CC-8B31-74C8CEB9490C}">
-  <ds:schemaRefs>
-    <ds:schemaRef ds:uri="http://schemas.microsoft.com/office/2006/metadata/properties"/>
-    <ds:schemaRef ds:uri="http://schemas.microsoft.com/office/infopath/2007/PartnerControls"/>
-    <ds:schemaRef ds:uri="db2251fd-9fb3-45ff-8d4e-60a325a0cb15"/>
-    <ds:schemaRef ds:uri="66dcf9b9-f409-431f-af51-841b168b1d45"/>
-  </ds:schemaRefs>
-</ds:datastoreItem>
+<file path=docMetadata/LabelInfo.xml><?xml version="1.0" encoding="utf-8"?>
+<clbl:labelList xmlns:clbl="http://schemas.microsoft.com/office/2020/mipLabelMetadata">
+  <clbl:label id="{aca9cb97-cf56-4795-a578-d49b8435242f}" enabled="1" method="Privileged" siteId="{fad42abb-dfda-43f0-9120-b18e6e86169d}" removed="0"/>
+</clbl:labelList>
 </file>
</xml_diff>